<commit_message>
Evenements + update symfony.docx
</commit_message>
<xml_diff>
--- a/Symfony.docx
+++ b/Symfony.docx
@@ -182,7 +182,48 @@
           <w:b/>
           <w:sz w:val="20"/>
         </w:rPr>
-        <w:t> « $doctrine = $this-&gt;getDoctrine(); »</w:t>
+        <w:t> « $doctrine = $</w:t>
+      </w:r>
+      <w:proofErr w:type="spellStart"/>
+      <w:r>
+        <w:rPr>
+          <w:b/>
+          <w:sz w:val="20"/>
+        </w:rPr>
+        <w:t>this</w:t>
+      </w:r>
+      <w:proofErr w:type="spellEnd"/>
+      <w:r>
+        <w:rPr>
+          <w:b/>
+          <w:sz w:val="20"/>
+        </w:rPr>
+        <w:t>-&gt;</w:t>
+      </w:r>
+      <w:proofErr w:type="spellStart"/>
+      <w:proofErr w:type="gramStart"/>
+      <w:r>
+        <w:rPr>
+          <w:b/>
+          <w:sz w:val="20"/>
+        </w:rPr>
+        <w:t>getDoctrine</w:t>
+      </w:r>
+      <w:proofErr w:type="spellEnd"/>
+      <w:r>
+        <w:rPr>
+          <w:b/>
+          <w:sz w:val="20"/>
+        </w:rPr>
+        <w:t>(</w:t>
+      </w:r>
+      <w:proofErr w:type="gramEnd"/>
+      <w:r>
+        <w:rPr>
+          <w:b/>
+          <w:sz w:val="20"/>
+        </w:rPr>
+        <w:t>); »</w:t>
       </w:r>
     </w:p>
     <w:p>
@@ -260,7 +301,48 @@
           <w:b/>
           <w:sz w:val="20"/>
         </w:rPr>
-        <w:t>« $em = $doctrine-&gt;getManager(); »</w:t>
+        <w:t>« $</w:t>
+      </w:r>
+      <w:proofErr w:type="spellStart"/>
+      <w:r>
+        <w:rPr>
+          <w:b/>
+          <w:sz w:val="20"/>
+        </w:rPr>
+        <w:t>em</w:t>
+      </w:r>
+      <w:proofErr w:type="spellEnd"/>
+      <w:r>
+        <w:rPr>
+          <w:b/>
+          <w:sz w:val="20"/>
+        </w:rPr>
+        <w:t xml:space="preserve"> = $doctrine-&gt;</w:t>
+      </w:r>
+      <w:proofErr w:type="spellStart"/>
+      <w:proofErr w:type="gramStart"/>
+      <w:r>
+        <w:rPr>
+          <w:b/>
+          <w:sz w:val="20"/>
+        </w:rPr>
+        <w:t>getManager</w:t>
+      </w:r>
+      <w:proofErr w:type="spellEnd"/>
+      <w:r>
+        <w:rPr>
+          <w:b/>
+          <w:sz w:val="20"/>
+        </w:rPr>
+        <w:t>(</w:t>
+      </w:r>
+      <w:proofErr w:type="gramEnd"/>
+      <w:r>
+        <w:rPr>
+          <w:b/>
+          <w:sz w:val="20"/>
+        </w:rPr>
+        <w:t>); »</w:t>
       </w:r>
     </w:p>
     <w:p>
@@ -406,6 +488,7 @@
         </w:rPr>
         <w:t> $</w:t>
       </w:r>
+      <w:proofErr w:type="spellStart"/>
       <w:r>
         <w:rPr>
           <w:b/>
@@ -418,7 +501,40 @@
           <w:b/>
           <w:sz w:val="20"/>
         </w:rPr>
-        <w:t>yX = $em-&gt;get</w:t>
+        <w:t>yX</w:t>
+      </w:r>
+      <w:proofErr w:type="spellEnd"/>
+      <w:r>
+        <w:rPr>
+          <w:b/>
+          <w:sz w:val="20"/>
+        </w:rPr>
+        <w:t xml:space="preserve"> = $</w:t>
+      </w:r>
+      <w:proofErr w:type="spellStart"/>
+      <w:r>
+        <w:rPr>
+          <w:b/>
+          <w:sz w:val="20"/>
+        </w:rPr>
+        <w:t>em</w:t>
+      </w:r>
+      <w:proofErr w:type="spellEnd"/>
+      <w:r>
+        <w:rPr>
+          <w:b/>
+          <w:sz w:val="20"/>
+        </w:rPr>
+        <w:t>-&gt;</w:t>
+      </w:r>
+      <w:proofErr w:type="spellStart"/>
+      <w:proofErr w:type="gramStart"/>
+      <w:r>
+        <w:rPr>
+          <w:b/>
+          <w:sz w:val="20"/>
+        </w:rPr>
+        <w:t>get</w:t>
       </w:r>
       <w:r>
         <w:rPr>
@@ -432,7 +548,39 @@
           <w:b/>
           <w:sz w:val="20"/>
         </w:rPr>
-        <w:t>y(‘Bundle:X’); </w:t>
+        <w:t>y</w:t>
+      </w:r>
+      <w:proofErr w:type="spellEnd"/>
+      <w:r>
+        <w:rPr>
+          <w:b/>
+          <w:sz w:val="20"/>
+        </w:rPr>
+        <w:t>(</w:t>
+      </w:r>
+      <w:proofErr w:type="gramEnd"/>
+      <w:r>
+        <w:rPr>
+          <w:b/>
+          <w:sz w:val="20"/>
+        </w:rPr>
+        <w:t>‘</w:t>
+      </w:r>
+      <w:proofErr w:type="spellStart"/>
+      <w:r>
+        <w:rPr>
+          <w:b/>
+          <w:sz w:val="20"/>
+        </w:rPr>
+        <w:t>Bundle:X</w:t>
+      </w:r>
+      <w:proofErr w:type="spellEnd"/>
+      <w:r>
+        <w:rPr>
+          <w:b/>
+          <w:sz w:val="20"/>
+        </w:rPr>
+        <w:t>’); </w:t>
       </w:r>
       <w:r>
         <w:rPr>
@@ -569,7 +717,48 @@
           <w:b/>
           <w:sz w:val="20"/>
         </w:rPr>
-        <w:t>« $em -&gt; persist($x); »</w:t>
+        <w:t>« $</w:t>
+      </w:r>
+      <w:proofErr w:type="spellStart"/>
+      <w:r>
+        <w:rPr>
+          <w:b/>
+          <w:sz w:val="20"/>
+        </w:rPr>
+        <w:t>em</w:t>
+      </w:r>
+      <w:proofErr w:type="spellEnd"/>
+      <w:r>
+        <w:rPr>
+          <w:b/>
+          <w:sz w:val="20"/>
+        </w:rPr>
+        <w:t xml:space="preserve"> -&gt; </w:t>
+      </w:r>
+      <w:proofErr w:type="spellStart"/>
+      <w:proofErr w:type="gramStart"/>
+      <w:r>
+        <w:rPr>
+          <w:b/>
+          <w:sz w:val="20"/>
+        </w:rPr>
+        <w:t>persist</w:t>
+      </w:r>
+      <w:proofErr w:type="spellEnd"/>
+      <w:r>
+        <w:rPr>
+          <w:b/>
+          <w:sz w:val="20"/>
+        </w:rPr>
+        <w:t>(</w:t>
+      </w:r>
+      <w:proofErr w:type="gramEnd"/>
+      <w:r>
+        <w:rPr>
+          <w:b/>
+          <w:sz w:val="20"/>
+        </w:rPr>
+        <w:t>$x); »</w:t>
       </w:r>
     </w:p>
     <w:p>
@@ -594,7 +783,39 @@
           <w:b/>
           <w:sz w:val="20"/>
         </w:rPr>
-        <w:t>« $em -&gt; flush($x); »</w:t>
+        <w:t>« $</w:t>
+      </w:r>
+      <w:proofErr w:type="spellStart"/>
+      <w:r>
+        <w:rPr>
+          <w:b/>
+          <w:sz w:val="20"/>
+        </w:rPr>
+        <w:t>em</w:t>
+      </w:r>
+      <w:proofErr w:type="spellEnd"/>
+      <w:r>
+        <w:rPr>
+          <w:b/>
+          <w:sz w:val="20"/>
+        </w:rPr>
+        <w:t xml:space="preserve"> -&gt; </w:t>
+      </w:r>
+      <w:proofErr w:type="gramStart"/>
+      <w:r>
+        <w:rPr>
+          <w:b/>
+          <w:sz w:val="20"/>
+        </w:rPr>
+        <w:t>flush(</w:t>
+      </w:r>
+      <w:proofErr w:type="gramEnd"/>
+      <w:r>
+        <w:rPr>
+          <w:b/>
+          <w:sz w:val="20"/>
+        </w:rPr>
+        <w:t>$x); »</w:t>
       </w:r>
     </w:p>
     <w:p>
@@ -710,14 +931,36 @@
         <w:rPr>
           <w:sz w:val="20"/>
         </w:rPr>
-        <w:t>Le DQL (Doctrine Query Language)</w:t>
-      </w:r>
-      <w:r>
-        <w:rPr>
-          <w:sz w:val="20"/>
-        </w:rPr>
-        <w:t xml:space="preserve"> qui n’est qu’une adaptation du SQL adapté à la vision objet de Symfony</w:t>
-      </w:r>
+        <w:t xml:space="preserve">Le DQL (Doctrine Query </w:t>
+      </w:r>
+      <w:proofErr w:type="spellStart"/>
+      <w:r>
+        <w:rPr>
+          <w:sz w:val="20"/>
+        </w:rPr>
+        <w:t>Language</w:t>
+      </w:r>
+      <w:proofErr w:type="spellEnd"/>
+      <w:r>
+        <w:rPr>
+          <w:sz w:val="20"/>
+        </w:rPr>
+        <w:t>)</w:t>
+      </w:r>
+      <w:r>
+        <w:rPr>
+          <w:sz w:val="20"/>
+        </w:rPr>
+        <w:t xml:space="preserve"> qui n’est qu’une adaptation du SQL adapté à la vision objet de </w:t>
+      </w:r>
+      <w:proofErr w:type="spellStart"/>
+      <w:r>
+        <w:rPr>
+          <w:sz w:val="20"/>
+        </w:rPr>
+        <w:t>Symfony</w:t>
+      </w:r>
+      <w:proofErr w:type="spellEnd"/>
       <w:r>
         <w:rPr>
           <w:sz w:val="20"/>
@@ -835,16 +1078,72 @@
           <w:sz w:val="20"/>
           <w:lang w:val="en-US"/>
         </w:rPr>
-        <w:t xml:space="preserve">$qb = </w:t>
-      </w:r>
+        <w:t>$</w:t>
+      </w:r>
+      <w:proofErr w:type="spellStart"/>
       <w:r>
         <w:rPr>
           <w:b/>
           <w:sz w:val="20"/>
           <w:lang w:val="en-US"/>
         </w:rPr>
-        <w:t>$this -&gt; _em -&gt; createQueryBuilder(</w:t>
-      </w:r>
+        <w:t>qb</w:t>
+      </w:r>
+      <w:proofErr w:type="spellEnd"/>
+      <w:r>
+        <w:rPr>
+          <w:b/>
+          <w:sz w:val="20"/>
+          <w:lang w:val="en-US"/>
+        </w:rPr>
+        <w:t xml:space="preserve"> = </w:t>
+      </w:r>
+      <w:r>
+        <w:rPr>
+          <w:b/>
+          <w:sz w:val="20"/>
+          <w:lang w:val="en-US"/>
+        </w:rPr>
+        <w:t>$this -&gt; _</w:t>
+      </w:r>
+      <w:proofErr w:type="spellStart"/>
+      <w:r>
+        <w:rPr>
+          <w:b/>
+          <w:sz w:val="20"/>
+          <w:lang w:val="en-US"/>
+        </w:rPr>
+        <w:t>em</w:t>
+      </w:r>
+      <w:proofErr w:type="spellEnd"/>
+      <w:r>
+        <w:rPr>
+          <w:b/>
+          <w:sz w:val="20"/>
+          <w:lang w:val="en-US"/>
+        </w:rPr>
+        <w:t xml:space="preserve"> -&gt; </w:t>
+      </w:r>
+      <w:proofErr w:type="spellStart"/>
+      <w:proofErr w:type="gramStart"/>
+      <w:r>
+        <w:rPr>
+          <w:b/>
+          <w:sz w:val="20"/>
+          <w:lang w:val="en-US"/>
+        </w:rPr>
+        <w:t>createQueryBuilder</w:t>
+      </w:r>
+      <w:proofErr w:type="spellEnd"/>
+      <w:r>
+        <w:rPr>
+          <w:b/>
+          <w:sz w:val="20"/>
+          <w:lang w:val="en-US"/>
+        </w:rPr>
+        <w:t>(</w:t>
+      </w:r>
+      <w:proofErr w:type="gramEnd"/>
       <w:r>
         <w:rPr>
           <w:b/>
@@ -914,7 +1213,32 @@
           <w:b/>
           <w:sz w:val="20"/>
         </w:rPr>
-        <w:t>« find($id) »</w:t>
+        <w:t>« </w:t>
+      </w:r>
+      <w:proofErr w:type="spellStart"/>
+      <w:proofErr w:type="gramStart"/>
+      <w:r>
+        <w:rPr>
+          <w:b/>
+          <w:sz w:val="20"/>
+        </w:rPr>
+        <w:t>find</w:t>
+      </w:r>
+      <w:proofErr w:type="spellEnd"/>
+      <w:r>
+        <w:rPr>
+          <w:b/>
+          <w:sz w:val="20"/>
+        </w:rPr>
+        <w:t>(</w:t>
+      </w:r>
+      <w:proofErr w:type="gramEnd"/>
+      <w:r>
+        <w:rPr>
+          <w:b/>
+          <w:sz w:val="20"/>
+        </w:rPr>
+        <w:t>$id) »</w:t>
       </w:r>
       <w:r>
         <w:rPr>
@@ -939,7 +1263,32 @@
           <w:b/>
           <w:sz w:val="20"/>
         </w:rPr>
-        <w:t>« findAll() »</w:t>
+        <w:t>« </w:t>
+      </w:r>
+      <w:proofErr w:type="spellStart"/>
+      <w:proofErr w:type="gramStart"/>
+      <w:r>
+        <w:rPr>
+          <w:b/>
+          <w:sz w:val="20"/>
+        </w:rPr>
+        <w:t>findAll</w:t>
+      </w:r>
+      <w:proofErr w:type="spellEnd"/>
+      <w:r>
+        <w:rPr>
+          <w:b/>
+          <w:sz w:val="20"/>
+        </w:rPr>
+        <w:t>(</w:t>
+      </w:r>
+      <w:proofErr w:type="gramEnd"/>
+      <w:r>
+        <w:rPr>
+          <w:b/>
+          <w:sz w:val="20"/>
+        </w:rPr>
+        <w:t>) »</w:t>
       </w:r>
       <w:r>
         <w:rPr>
@@ -964,13 +1313,52 @@
           <w:b/>
           <w:sz w:val="20"/>
         </w:rPr>
-        <w:t>« findBy() »</w:t>
-      </w:r>
-      <w:r>
-        <w:rPr>
-          <w:sz w:val="20"/>
-        </w:rPr>
-        <w:t xml:space="preserve"> récupère dans un tableau d’objets une liste d’entités auxquelles on peut appliquer des filtres (where, etc…)</w:t>
+        <w:t>« </w:t>
+      </w:r>
+      <w:proofErr w:type="spellStart"/>
+      <w:proofErr w:type="gramStart"/>
+      <w:r>
+        <w:rPr>
+          <w:b/>
+          <w:sz w:val="20"/>
+        </w:rPr>
+        <w:t>findBy</w:t>
+      </w:r>
+      <w:proofErr w:type="spellEnd"/>
+      <w:r>
+        <w:rPr>
+          <w:b/>
+          <w:sz w:val="20"/>
+        </w:rPr>
+        <w:t>(</w:t>
+      </w:r>
+      <w:proofErr w:type="gramEnd"/>
+      <w:r>
+        <w:rPr>
+          <w:b/>
+          <w:sz w:val="20"/>
+        </w:rPr>
+        <w:t>) »</w:t>
+      </w:r>
+      <w:r>
+        <w:rPr>
+          <w:sz w:val="20"/>
+        </w:rPr>
+        <w:t xml:space="preserve"> récupère dans un tableau d’objets une liste d’entités auxquelles on peut appliquer des filtres (</w:t>
+      </w:r>
+      <w:proofErr w:type="spellStart"/>
+      <w:r>
+        <w:rPr>
+          <w:sz w:val="20"/>
+        </w:rPr>
+        <w:t>where</w:t>
+      </w:r>
+      <w:proofErr w:type="spellEnd"/>
+      <w:r>
+        <w:rPr>
+          <w:sz w:val="20"/>
+        </w:rPr>
+        <w:t>, etc…)</w:t>
       </w:r>
     </w:p>
     <w:p>
@@ -989,13 +1377,52 @@
           <w:b/>
           <w:sz w:val="20"/>
         </w:rPr>
-        <w:t>« findOneBy() »</w:t>
-      </w:r>
-      <w:r>
-        <w:rPr>
-          <w:sz w:val="20"/>
-        </w:rPr>
-        <w:t xml:space="preserve"> récupère dans une instance de l’objet l’entité d’un Repository en fonction de filtres (where, etc…)</w:t>
+        <w:t>« </w:t>
+      </w:r>
+      <w:proofErr w:type="spellStart"/>
+      <w:proofErr w:type="gramStart"/>
+      <w:r>
+        <w:rPr>
+          <w:b/>
+          <w:sz w:val="20"/>
+        </w:rPr>
+        <w:t>findOneBy</w:t>
+      </w:r>
+      <w:proofErr w:type="spellEnd"/>
+      <w:r>
+        <w:rPr>
+          <w:b/>
+          <w:sz w:val="20"/>
+        </w:rPr>
+        <w:t>(</w:t>
+      </w:r>
+      <w:proofErr w:type="gramEnd"/>
+      <w:r>
+        <w:rPr>
+          <w:b/>
+          <w:sz w:val="20"/>
+        </w:rPr>
+        <w:t>) »</w:t>
+      </w:r>
+      <w:r>
+        <w:rPr>
+          <w:sz w:val="20"/>
+        </w:rPr>
+        <w:t xml:space="preserve"> récupère dans une instance de l’objet l’entité d’un Repository en fonction de filtres (</w:t>
+      </w:r>
+      <w:proofErr w:type="spellStart"/>
+      <w:r>
+        <w:rPr>
+          <w:sz w:val="20"/>
+        </w:rPr>
+        <w:t>where</w:t>
+      </w:r>
+      <w:proofErr w:type="spellEnd"/>
+      <w:r>
+        <w:rPr>
+          <w:sz w:val="20"/>
+        </w:rPr>
+        <w:t>, etc…)</w:t>
       </w:r>
     </w:p>
     <w:p>
@@ -1040,13 +1467,74 @@
           <w:b/>
           <w:sz w:val="20"/>
         </w:rPr>
-        <w:t>« findByX($val) »</w:t>
-      </w:r>
-      <w:r>
-        <w:rPr>
-          <w:sz w:val="20"/>
-        </w:rPr>
-        <w:t xml:space="preserve"> en remplaçant X par une propriété de notre entité (ex : « findByTitle($val); »). La méthode fonctionne comme une findBy() avec pour seul filtre X.</w:t>
+        <w:t>« </w:t>
+      </w:r>
+      <w:proofErr w:type="spellStart"/>
+      <w:proofErr w:type="gramStart"/>
+      <w:r>
+        <w:rPr>
+          <w:b/>
+          <w:sz w:val="20"/>
+        </w:rPr>
+        <w:t>findByX</w:t>
+      </w:r>
+      <w:proofErr w:type="spellEnd"/>
+      <w:r>
+        <w:rPr>
+          <w:b/>
+          <w:sz w:val="20"/>
+        </w:rPr>
+        <w:t>(</w:t>
+      </w:r>
+      <w:proofErr w:type="gramEnd"/>
+      <w:r>
+        <w:rPr>
+          <w:b/>
+          <w:sz w:val="20"/>
+        </w:rPr>
+        <w:t>$val) »</w:t>
+      </w:r>
+      <w:r>
+        <w:rPr>
+          <w:sz w:val="20"/>
+        </w:rPr>
+        <w:t xml:space="preserve"> en remplaçant X par une propriété de notre entité (ex : « </w:t>
+      </w:r>
+      <w:proofErr w:type="spellStart"/>
+      <w:r>
+        <w:rPr>
+          <w:sz w:val="20"/>
+        </w:rPr>
+        <w:t>findByTitle</w:t>
+      </w:r>
+      <w:proofErr w:type="spellEnd"/>
+      <w:r>
+        <w:rPr>
+          <w:sz w:val="20"/>
+        </w:rPr>
+        <w:t xml:space="preserve">($val); »). La méthode fonctionne comme une </w:t>
+      </w:r>
+      <w:proofErr w:type="spellStart"/>
+      <w:proofErr w:type="gramStart"/>
+      <w:r>
+        <w:rPr>
+          <w:sz w:val="20"/>
+        </w:rPr>
+        <w:t>findBy</w:t>
+      </w:r>
+      <w:proofErr w:type="spellEnd"/>
+      <w:r>
+        <w:rPr>
+          <w:sz w:val="20"/>
+        </w:rPr>
+        <w:t>(</w:t>
+      </w:r>
+      <w:proofErr w:type="gramEnd"/>
+      <w:r>
+        <w:rPr>
+          <w:sz w:val="20"/>
+        </w:rPr>
+        <w:t>) avec pour seul filtre X.</w:t>
       </w:r>
     </w:p>
     <w:p>
@@ -1065,13 +1553,66 @@
           <w:b/>
           <w:sz w:val="20"/>
         </w:rPr>
-        <w:t>« findOneByX($val) »</w:t>
-      </w:r>
-      <w:r>
-        <w:rPr>
-          <w:sz w:val="20"/>
-        </w:rPr>
-        <w:t xml:space="preserve"> en remplaçant X par une propriété de notre entité (ex : « findOneByAuthor($val); ». La méthode fonctionne comme un findOneBy avec pour seul filtre X.</w:t>
+        <w:t>« </w:t>
+      </w:r>
+      <w:proofErr w:type="spellStart"/>
+      <w:proofErr w:type="gramStart"/>
+      <w:r>
+        <w:rPr>
+          <w:b/>
+          <w:sz w:val="20"/>
+        </w:rPr>
+        <w:t>findOneByX</w:t>
+      </w:r>
+      <w:proofErr w:type="spellEnd"/>
+      <w:r>
+        <w:rPr>
+          <w:b/>
+          <w:sz w:val="20"/>
+        </w:rPr>
+        <w:t>(</w:t>
+      </w:r>
+      <w:proofErr w:type="gramEnd"/>
+      <w:r>
+        <w:rPr>
+          <w:b/>
+          <w:sz w:val="20"/>
+        </w:rPr>
+        <w:t>$val) »</w:t>
+      </w:r>
+      <w:r>
+        <w:rPr>
+          <w:sz w:val="20"/>
+        </w:rPr>
+        <w:t xml:space="preserve"> en remplaçant X par une propriété de notre entité (ex : « </w:t>
+      </w:r>
+      <w:proofErr w:type="spellStart"/>
+      <w:r>
+        <w:rPr>
+          <w:sz w:val="20"/>
+        </w:rPr>
+        <w:t>findOneByAuthor</w:t>
+      </w:r>
+      <w:proofErr w:type="spellEnd"/>
+      <w:r>
+        <w:rPr>
+          <w:sz w:val="20"/>
+        </w:rPr>
+        <w:t xml:space="preserve">($val); ». La méthode fonctionne comme un </w:t>
+      </w:r>
+      <w:proofErr w:type="spellStart"/>
+      <w:r>
+        <w:rPr>
+          <w:sz w:val="20"/>
+        </w:rPr>
+        <w:t>findOneBy</w:t>
+      </w:r>
+      <w:proofErr w:type="spellEnd"/>
+      <w:r>
+        <w:rPr>
+          <w:sz w:val="20"/>
+        </w:rPr>
+        <w:t xml:space="preserve"> avec pour seul filtre X.</w:t>
       </w:r>
     </w:p>
     <w:p>
@@ -1152,7 +1693,64 @@
           <w:b/>
           <w:sz w:val="20"/>
         </w:rPr>
-        <w:t>« $query = $qb -&gt; getQuery(); »</w:t>
+        <w:t>« $</w:t>
+      </w:r>
+      <w:proofErr w:type="spellStart"/>
+      <w:r>
+        <w:rPr>
+          <w:b/>
+          <w:sz w:val="20"/>
+        </w:rPr>
+        <w:t>query</w:t>
+      </w:r>
+      <w:proofErr w:type="spellEnd"/>
+      <w:r>
+        <w:rPr>
+          <w:b/>
+          <w:sz w:val="20"/>
+        </w:rPr>
+        <w:t xml:space="preserve"> = $</w:t>
+      </w:r>
+      <w:proofErr w:type="spellStart"/>
+      <w:r>
+        <w:rPr>
+          <w:b/>
+          <w:sz w:val="20"/>
+        </w:rPr>
+        <w:t>qb</w:t>
+      </w:r>
+      <w:proofErr w:type="spellEnd"/>
+      <w:r>
+        <w:rPr>
+          <w:b/>
+          <w:sz w:val="20"/>
+        </w:rPr>
+        <w:t xml:space="preserve"> -&gt; </w:t>
+      </w:r>
+      <w:proofErr w:type="spellStart"/>
+      <w:proofErr w:type="gramStart"/>
+      <w:r>
+        <w:rPr>
+          <w:b/>
+          <w:sz w:val="20"/>
+        </w:rPr>
+        <w:t>getQuery</w:t>
+      </w:r>
+      <w:proofErr w:type="spellEnd"/>
+      <w:r>
+        <w:rPr>
+          <w:b/>
+          <w:sz w:val="20"/>
+        </w:rPr>
+        <w:t>(</w:t>
+      </w:r>
+      <w:proofErr w:type="gramEnd"/>
+      <w:r>
+        <w:rPr>
+          <w:b/>
+          <w:sz w:val="20"/>
+        </w:rPr>
+        <w:t>); »</w:t>
       </w:r>
     </w:p>
     <w:p>
@@ -1198,7 +1796,64 @@
           <w:b/>
           <w:sz w:val="20"/>
         </w:rPr>
-        <w:t>« $result = $query -&gt; getResult(); »</w:t>
+        <w:t>« $</w:t>
+      </w:r>
+      <w:proofErr w:type="spellStart"/>
+      <w:r>
+        <w:rPr>
+          <w:b/>
+          <w:sz w:val="20"/>
+        </w:rPr>
+        <w:t>result</w:t>
+      </w:r>
+      <w:proofErr w:type="spellEnd"/>
+      <w:r>
+        <w:rPr>
+          <w:b/>
+          <w:sz w:val="20"/>
+        </w:rPr>
+        <w:t xml:space="preserve"> = $</w:t>
+      </w:r>
+      <w:proofErr w:type="spellStart"/>
+      <w:r>
+        <w:rPr>
+          <w:b/>
+          <w:sz w:val="20"/>
+        </w:rPr>
+        <w:t>query</w:t>
+      </w:r>
+      <w:proofErr w:type="spellEnd"/>
+      <w:r>
+        <w:rPr>
+          <w:b/>
+          <w:sz w:val="20"/>
+        </w:rPr>
+        <w:t xml:space="preserve"> -&gt; </w:t>
+      </w:r>
+      <w:proofErr w:type="spellStart"/>
+      <w:proofErr w:type="gramStart"/>
+      <w:r>
+        <w:rPr>
+          <w:b/>
+          <w:sz w:val="20"/>
+        </w:rPr>
+        <w:t>getResult</w:t>
+      </w:r>
+      <w:proofErr w:type="spellEnd"/>
+      <w:r>
+        <w:rPr>
+          <w:b/>
+          <w:sz w:val="20"/>
+        </w:rPr>
+        <w:t>(</w:t>
+      </w:r>
+      <w:proofErr w:type="gramEnd"/>
+      <w:r>
+        <w:rPr>
+          <w:b/>
+          <w:sz w:val="20"/>
+        </w:rPr>
+        <w:t>); »</w:t>
       </w:r>
       <w:r>
         <w:rPr>
@@ -1210,7 +1865,21 @@
         <w:rPr>
           <w:sz w:val="20"/>
         </w:rPr>
-        <w:t xml:space="preserve"> retourne le resultat sous forme d’un tableau d’objet sur lequel on pourra faire des modifications.</w:t>
+        <w:t xml:space="preserve"> retourne le </w:t>
+      </w:r>
+      <w:proofErr w:type="spellStart"/>
+      <w:r>
+        <w:rPr>
+          <w:sz w:val="20"/>
+        </w:rPr>
+        <w:t>resultat</w:t>
+      </w:r>
+      <w:proofErr w:type="spellEnd"/>
+      <w:r>
+        <w:rPr>
+          <w:sz w:val="20"/>
+        </w:rPr>
+        <w:t xml:space="preserve"> sous forme d’un tableau d’objet sur lequel on pourra faire des modifications.</w:t>
       </w:r>
     </w:p>
     <w:p>
@@ -1230,13 +1899,98 @@
           <w:b/>
           <w:sz w:val="20"/>
         </w:rPr>
-        <w:t>« $result = $query -&gt; getArrayResult(); » </w:t>
-      </w:r>
-      <w:r>
-        <w:rPr>
-          <w:sz w:val="20"/>
-        </w:rPr>
-        <w:t>: retourne le resultat sous forme d’un tableau de tableaux que lequel on ne pourra pas faire de modifications mais qui s’avère être plus rapide en lecture que le « getResult(); »</w:t>
+        <w:t>« $</w:t>
+      </w:r>
+      <w:proofErr w:type="spellStart"/>
+      <w:r>
+        <w:rPr>
+          <w:b/>
+          <w:sz w:val="20"/>
+        </w:rPr>
+        <w:t>result</w:t>
+      </w:r>
+      <w:proofErr w:type="spellEnd"/>
+      <w:r>
+        <w:rPr>
+          <w:b/>
+          <w:sz w:val="20"/>
+        </w:rPr>
+        <w:t xml:space="preserve"> = $</w:t>
+      </w:r>
+      <w:proofErr w:type="spellStart"/>
+      <w:r>
+        <w:rPr>
+          <w:b/>
+          <w:sz w:val="20"/>
+        </w:rPr>
+        <w:t>query</w:t>
+      </w:r>
+      <w:proofErr w:type="spellEnd"/>
+      <w:r>
+        <w:rPr>
+          <w:b/>
+          <w:sz w:val="20"/>
+        </w:rPr>
+        <w:t xml:space="preserve"> -&gt; </w:t>
+      </w:r>
+      <w:proofErr w:type="spellStart"/>
+      <w:proofErr w:type="gramStart"/>
+      <w:r>
+        <w:rPr>
+          <w:b/>
+          <w:sz w:val="20"/>
+        </w:rPr>
+        <w:t>getArrayResult</w:t>
+      </w:r>
+      <w:proofErr w:type="spellEnd"/>
+      <w:r>
+        <w:rPr>
+          <w:b/>
+          <w:sz w:val="20"/>
+        </w:rPr>
+        <w:t>(</w:t>
+      </w:r>
+      <w:proofErr w:type="gramEnd"/>
+      <w:r>
+        <w:rPr>
+          <w:b/>
+          <w:sz w:val="20"/>
+        </w:rPr>
+        <w:t>); » </w:t>
+      </w:r>
+      <w:r>
+        <w:rPr>
+          <w:sz w:val="20"/>
+        </w:rPr>
+        <w:t xml:space="preserve">: retourne le </w:t>
+      </w:r>
+      <w:proofErr w:type="spellStart"/>
+      <w:r>
+        <w:rPr>
+          <w:sz w:val="20"/>
+        </w:rPr>
+        <w:t>resultat</w:t>
+      </w:r>
+      <w:proofErr w:type="spellEnd"/>
+      <w:r>
+        <w:rPr>
+          <w:sz w:val="20"/>
+        </w:rPr>
+        <w:t xml:space="preserve"> sous forme d’un tableau de tableaux que lequel on ne pourra pas faire de modifications mais qui s’avère être plus rapide en lecture que le « </w:t>
+      </w:r>
+      <w:proofErr w:type="spellStart"/>
+      <w:r>
+        <w:rPr>
+          <w:sz w:val="20"/>
+        </w:rPr>
+        <w:t>getResult</w:t>
+      </w:r>
+      <w:proofErr w:type="spellEnd"/>
+      <w:r>
+        <w:rPr>
+          <w:sz w:val="20"/>
+        </w:rPr>
+        <w:t>(); »</w:t>
       </w:r>
     </w:p>
     <w:p>
@@ -1256,7 +2010,64 @@
           <w:b/>
           <w:sz w:val="20"/>
         </w:rPr>
-        <w:t>« $result = $query -&gt; getScalarResult(); » </w:t>
+        <w:t>« $</w:t>
+      </w:r>
+      <w:proofErr w:type="spellStart"/>
+      <w:r>
+        <w:rPr>
+          <w:b/>
+          <w:sz w:val="20"/>
+        </w:rPr>
+        <w:t>result</w:t>
+      </w:r>
+      <w:proofErr w:type="spellEnd"/>
+      <w:r>
+        <w:rPr>
+          <w:b/>
+          <w:sz w:val="20"/>
+        </w:rPr>
+        <w:t xml:space="preserve"> = $</w:t>
+      </w:r>
+      <w:proofErr w:type="spellStart"/>
+      <w:r>
+        <w:rPr>
+          <w:b/>
+          <w:sz w:val="20"/>
+        </w:rPr>
+        <w:t>query</w:t>
+      </w:r>
+      <w:proofErr w:type="spellEnd"/>
+      <w:r>
+        <w:rPr>
+          <w:b/>
+          <w:sz w:val="20"/>
+        </w:rPr>
+        <w:t xml:space="preserve"> -&gt; </w:t>
+      </w:r>
+      <w:proofErr w:type="spellStart"/>
+      <w:proofErr w:type="gramStart"/>
+      <w:r>
+        <w:rPr>
+          <w:b/>
+          <w:sz w:val="20"/>
+        </w:rPr>
+        <w:t>getScalarResult</w:t>
+      </w:r>
+      <w:proofErr w:type="spellEnd"/>
+      <w:r>
+        <w:rPr>
+          <w:b/>
+          <w:sz w:val="20"/>
+        </w:rPr>
+        <w:t>(</w:t>
+      </w:r>
+      <w:proofErr w:type="gramEnd"/>
+      <w:r>
+        <w:rPr>
+          <w:b/>
+          <w:sz w:val="20"/>
+        </w:rPr>
+        <w:t>); » </w:t>
       </w:r>
       <w:r>
         <w:rPr>
@@ -1288,7 +2099,64 @@
           <w:b/>
           <w:sz w:val="20"/>
         </w:rPr>
-        <w:t>« $result = $query -&gt; getSingleScalarResult(); » </w:t>
+        <w:t>« $</w:t>
+      </w:r>
+      <w:proofErr w:type="spellStart"/>
+      <w:r>
+        <w:rPr>
+          <w:b/>
+          <w:sz w:val="20"/>
+        </w:rPr>
+        <w:t>result</w:t>
+      </w:r>
+      <w:proofErr w:type="spellEnd"/>
+      <w:r>
+        <w:rPr>
+          <w:b/>
+          <w:sz w:val="20"/>
+        </w:rPr>
+        <w:t xml:space="preserve"> = $</w:t>
+      </w:r>
+      <w:proofErr w:type="spellStart"/>
+      <w:r>
+        <w:rPr>
+          <w:b/>
+          <w:sz w:val="20"/>
+        </w:rPr>
+        <w:t>query</w:t>
+      </w:r>
+      <w:proofErr w:type="spellEnd"/>
+      <w:r>
+        <w:rPr>
+          <w:b/>
+          <w:sz w:val="20"/>
+        </w:rPr>
+        <w:t xml:space="preserve"> -&gt; </w:t>
+      </w:r>
+      <w:proofErr w:type="spellStart"/>
+      <w:proofErr w:type="gramStart"/>
+      <w:r>
+        <w:rPr>
+          <w:b/>
+          <w:sz w:val="20"/>
+        </w:rPr>
+        <w:t>getSingleScalarResult</w:t>
+      </w:r>
+      <w:proofErr w:type="spellEnd"/>
+      <w:r>
+        <w:rPr>
+          <w:b/>
+          <w:sz w:val="20"/>
+        </w:rPr>
+        <w:t>(</w:t>
+      </w:r>
+      <w:proofErr w:type="gramEnd"/>
+      <w:r>
+        <w:rPr>
+          <w:b/>
+          <w:sz w:val="20"/>
+        </w:rPr>
+        <w:t>); » </w:t>
       </w:r>
       <w:r>
         <w:rPr>
@@ -1320,7 +2188,64 @@
           <w:b/>
           <w:sz w:val="20"/>
         </w:rPr>
-        <w:t>« $result = $query -&gt; getSingleResult(); » </w:t>
+        <w:t>« $</w:t>
+      </w:r>
+      <w:proofErr w:type="spellStart"/>
+      <w:r>
+        <w:rPr>
+          <w:b/>
+          <w:sz w:val="20"/>
+        </w:rPr>
+        <w:t>result</w:t>
+      </w:r>
+      <w:proofErr w:type="spellEnd"/>
+      <w:r>
+        <w:rPr>
+          <w:b/>
+          <w:sz w:val="20"/>
+        </w:rPr>
+        <w:t xml:space="preserve"> = $</w:t>
+      </w:r>
+      <w:proofErr w:type="spellStart"/>
+      <w:r>
+        <w:rPr>
+          <w:b/>
+          <w:sz w:val="20"/>
+        </w:rPr>
+        <w:t>query</w:t>
+      </w:r>
+      <w:proofErr w:type="spellEnd"/>
+      <w:r>
+        <w:rPr>
+          <w:b/>
+          <w:sz w:val="20"/>
+        </w:rPr>
+        <w:t xml:space="preserve"> -&gt; </w:t>
+      </w:r>
+      <w:proofErr w:type="spellStart"/>
+      <w:proofErr w:type="gramStart"/>
+      <w:r>
+        <w:rPr>
+          <w:b/>
+          <w:sz w:val="20"/>
+        </w:rPr>
+        <w:t>getSingleResult</w:t>
+      </w:r>
+      <w:proofErr w:type="spellEnd"/>
+      <w:r>
+        <w:rPr>
+          <w:b/>
+          <w:sz w:val="20"/>
+        </w:rPr>
+        <w:t>(</w:t>
+      </w:r>
+      <w:proofErr w:type="gramEnd"/>
+      <w:r>
+        <w:rPr>
+          <w:b/>
+          <w:sz w:val="20"/>
+        </w:rPr>
+        <w:t>); » </w:t>
       </w:r>
       <w:r>
         <w:rPr>
@@ -1364,7 +2289,64 @@
           <w:b/>
           <w:sz w:val="20"/>
         </w:rPr>
-        <w:t>« $result = $query -&gt; getOneOrNullResult(); » </w:t>
+        <w:t>« $</w:t>
+      </w:r>
+      <w:proofErr w:type="spellStart"/>
+      <w:r>
+        <w:rPr>
+          <w:b/>
+          <w:sz w:val="20"/>
+        </w:rPr>
+        <w:t>result</w:t>
+      </w:r>
+      <w:proofErr w:type="spellEnd"/>
+      <w:r>
+        <w:rPr>
+          <w:b/>
+          <w:sz w:val="20"/>
+        </w:rPr>
+        <w:t xml:space="preserve"> = $</w:t>
+      </w:r>
+      <w:proofErr w:type="spellStart"/>
+      <w:r>
+        <w:rPr>
+          <w:b/>
+          <w:sz w:val="20"/>
+        </w:rPr>
+        <w:t>query</w:t>
+      </w:r>
+      <w:proofErr w:type="spellEnd"/>
+      <w:r>
+        <w:rPr>
+          <w:b/>
+          <w:sz w:val="20"/>
+        </w:rPr>
+        <w:t xml:space="preserve"> -&gt; </w:t>
+      </w:r>
+      <w:proofErr w:type="spellStart"/>
+      <w:proofErr w:type="gramStart"/>
+      <w:r>
+        <w:rPr>
+          <w:b/>
+          <w:sz w:val="20"/>
+        </w:rPr>
+        <w:t>getOneOrNullResult</w:t>
+      </w:r>
+      <w:proofErr w:type="spellEnd"/>
+      <w:r>
+        <w:rPr>
+          <w:b/>
+          <w:sz w:val="20"/>
+        </w:rPr>
+        <w:t>(</w:t>
+      </w:r>
+      <w:proofErr w:type="gramEnd"/>
+      <w:r>
+        <w:rPr>
+          <w:b/>
+          <w:sz w:val="20"/>
+        </w:rPr>
+        <w:t>); » </w:t>
       </w:r>
       <w:r>
         <w:rPr>
@@ -1400,7 +2382,21 @@
         <w:rPr>
           <w:sz w:val="20"/>
         </w:rPr>
-        <w:t>s’il y’en a plusieurs, ou null s’</w:t>
+        <w:t xml:space="preserve">s’il y’en a plusieurs, ou </w:t>
+      </w:r>
+      <w:proofErr w:type="spellStart"/>
+      <w:r>
+        <w:rPr>
+          <w:sz w:val="20"/>
+        </w:rPr>
+        <w:t>null</w:t>
+      </w:r>
+      <w:proofErr w:type="spellEnd"/>
+      <w:r>
+        <w:rPr>
+          <w:sz w:val="20"/>
+        </w:rPr>
+        <w:t xml:space="preserve"> s’</w:t>
       </w:r>
       <w:r>
         <w:rPr>
@@ -1432,7 +2428,64 @@
           <w:b/>
           <w:sz w:val="20"/>
         </w:rPr>
-        <w:t>« $result = $query -&gt; execute(); » </w:t>
+        <w:t>« $</w:t>
+      </w:r>
+      <w:proofErr w:type="spellStart"/>
+      <w:r>
+        <w:rPr>
+          <w:b/>
+          <w:sz w:val="20"/>
+        </w:rPr>
+        <w:t>result</w:t>
+      </w:r>
+      <w:proofErr w:type="spellEnd"/>
+      <w:r>
+        <w:rPr>
+          <w:b/>
+          <w:sz w:val="20"/>
+        </w:rPr>
+        <w:t xml:space="preserve"> = $</w:t>
+      </w:r>
+      <w:proofErr w:type="spellStart"/>
+      <w:r>
+        <w:rPr>
+          <w:b/>
+          <w:sz w:val="20"/>
+        </w:rPr>
+        <w:t>query</w:t>
+      </w:r>
+      <w:proofErr w:type="spellEnd"/>
+      <w:r>
+        <w:rPr>
+          <w:b/>
+          <w:sz w:val="20"/>
+        </w:rPr>
+        <w:t xml:space="preserve"> -&gt; </w:t>
+      </w:r>
+      <w:proofErr w:type="spellStart"/>
+      <w:proofErr w:type="gramStart"/>
+      <w:r>
+        <w:rPr>
+          <w:b/>
+          <w:sz w:val="20"/>
+        </w:rPr>
+        <w:t>execute</w:t>
+      </w:r>
+      <w:proofErr w:type="spellEnd"/>
+      <w:r>
+        <w:rPr>
+          <w:b/>
+          <w:sz w:val="20"/>
+        </w:rPr>
+        <w:t>(</w:t>
+      </w:r>
+      <w:proofErr w:type="gramEnd"/>
+      <w:r>
+        <w:rPr>
+          <w:b/>
+          <w:sz w:val="20"/>
+        </w:rPr>
+        <w:t>); » </w:t>
       </w:r>
       <w:r>
         <w:rPr>
@@ -1624,15 +2677,79 @@
           <w:sz w:val="20"/>
           <w:lang w:val="en-US"/>
         </w:rPr>
-        <w:t xml:space="preserve"> $this -&gt; _em -&gt;</w:t>
-      </w:r>
+        <w:t xml:space="preserve"> $this -&gt; _</w:t>
+      </w:r>
+      <w:proofErr w:type="spellStart"/>
       <w:r>
         <w:rPr>
           <w:b/>
           <w:sz w:val="20"/>
           <w:lang w:val="en-US"/>
         </w:rPr>
-        <w:t> createQuery(‘requête’); »</w:t>
+        <w:t>em</w:t>
+      </w:r>
+      <w:proofErr w:type="spellEnd"/>
+      <w:r>
+        <w:rPr>
+          <w:b/>
+          <w:sz w:val="20"/>
+          <w:lang w:val="en-US"/>
+        </w:rPr>
+        <w:t xml:space="preserve"> -&gt;</w:t>
+      </w:r>
+      <w:r>
+        <w:rPr>
+          <w:b/>
+          <w:sz w:val="20"/>
+          <w:lang w:val="en-US"/>
+        </w:rPr>
+        <w:t> </w:t>
+      </w:r>
+      <w:proofErr w:type="spellStart"/>
+      <w:proofErr w:type="gramStart"/>
+      <w:r>
+        <w:rPr>
+          <w:b/>
+          <w:sz w:val="20"/>
+          <w:lang w:val="en-US"/>
+        </w:rPr>
+        <w:t>createQuery</w:t>
+      </w:r>
+      <w:proofErr w:type="spellEnd"/>
+      <w:r>
+        <w:rPr>
+          <w:b/>
+          <w:sz w:val="20"/>
+          <w:lang w:val="en-US"/>
+        </w:rPr>
+        <w:t>(</w:t>
+      </w:r>
+      <w:proofErr w:type="gramEnd"/>
+      <w:r>
+        <w:rPr>
+          <w:b/>
+          <w:sz w:val="20"/>
+          <w:lang w:val="en-US"/>
+        </w:rPr>
+        <w:t>‘</w:t>
+      </w:r>
+      <w:proofErr w:type="spellStart"/>
+      <w:r>
+        <w:rPr>
+          <w:b/>
+          <w:sz w:val="20"/>
+          <w:lang w:val="en-US"/>
+        </w:rPr>
+        <w:t>requête</w:t>
+      </w:r>
+      <w:proofErr w:type="spellEnd"/>
+      <w:r>
+        <w:rPr>
+          <w:b/>
+          <w:sz w:val="20"/>
+          <w:lang w:val="en-US"/>
+        </w:rPr>
+        <w:t>’); »</w:t>
       </w:r>
     </w:p>
     <w:p>
@@ -1708,7 +2825,35 @@
           <w:sz w:val="20"/>
           <w:lang w:val="en-US"/>
         </w:rPr>
-        <w:t>« SELECT x FROM Bundle:Entity x »</w:t>
+        <w:t xml:space="preserve">« SELECT x FROM </w:t>
+      </w:r>
+      <w:proofErr w:type="spellStart"/>
+      <w:r>
+        <w:rPr>
+          <w:b/>
+          <w:sz w:val="20"/>
+          <w:lang w:val="en-US"/>
+        </w:rPr>
+        <w:t>Bundle</w:t>
+      </w:r>
+      <w:proofErr w:type="gramStart"/>
+      <w:r>
+        <w:rPr>
+          <w:b/>
+          <w:sz w:val="20"/>
+          <w:lang w:val="en-US"/>
+        </w:rPr>
+        <w:t>:Entity</w:t>
+      </w:r>
+      <w:proofErr w:type="spellEnd"/>
+      <w:proofErr w:type="gramEnd"/>
+      <w:r>
+        <w:rPr>
+          <w:b/>
+          <w:sz w:val="20"/>
+          <w:lang w:val="en-US"/>
+        </w:rPr>
+        <w:t xml:space="preserve"> x »</w:t>
       </w:r>
     </w:p>
     <w:p>
@@ -1770,7 +2915,41 @@
           <w:b/>
           <w:sz w:val="20"/>
         </w:rPr>
-        <w:t>«  php bin/console doctrine:query:dql ‘’</w:t>
+        <w:t xml:space="preserve">«  </w:t>
+      </w:r>
+      <w:proofErr w:type="spellStart"/>
+      <w:proofErr w:type="gramStart"/>
+      <w:r>
+        <w:rPr>
+          <w:b/>
+          <w:sz w:val="20"/>
+        </w:rPr>
+        <w:t>php</w:t>
+      </w:r>
+      <w:proofErr w:type="spellEnd"/>
+      <w:proofErr w:type="gramEnd"/>
+      <w:r>
+        <w:rPr>
+          <w:b/>
+          <w:sz w:val="20"/>
+        </w:rPr>
+        <w:t xml:space="preserve"> bin/console </w:t>
+      </w:r>
+      <w:proofErr w:type="spellStart"/>
+      <w:r>
+        <w:rPr>
+          <w:b/>
+          <w:sz w:val="20"/>
+        </w:rPr>
+        <w:t>doctrine:query:dql</w:t>
+      </w:r>
+      <w:proofErr w:type="spellEnd"/>
+      <w:r>
+        <w:rPr>
+          <w:b/>
+          <w:sz w:val="20"/>
+        </w:rPr>
+        <w:t xml:space="preserve"> ‘’</w:t>
       </w:r>
       <w:r>
         <w:rPr>
@@ -1895,7 +3074,64 @@
           <w:b/>
           <w:sz w:val="20"/>
         </w:rPr>
-        <w:t>« $qb = $this -&gt; createQueryBuilder(‘x’) »</w:t>
+        <w:t>« $</w:t>
+      </w:r>
+      <w:proofErr w:type="spellStart"/>
+      <w:r>
+        <w:rPr>
+          <w:b/>
+          <w:sz w:val="20"/>
+        </w:rPr>
+        <w:t>qb</w:t>
+      </w:r>
+      <w:proofErr w:type="spellEnd"/>
+      <w:r>
+        <w:rPr>
+          <w:b/>
+          <w:sz w:val="20"/>
+        </w:rPr>
+        <w:t xml:space="preserve"> = $</w:t>
+      </w:r>
+      <w:proofErr w:type="spellStart"/>
+      <w:r>
+        <w:rPr>
+          <w:b/>
+          <w:sz w:val="20"/>
+        </w:rPr>
+        <w:t>this</w:t>
+      </w:r>
+      <w:proofErr w:type="spellEnd"/>
+      <w:r>
+        <w:rPr>
+          <w:b/>
+          <w:sz w:val="20"/>
+        </w:rPr>
+        <w:t xml:space="preserve"> -&gt; </w:t>
+      </w:r>
+      <w:proofErr w:type="spellStart"/>
+      <w:proofErr w:type="gramStart"/>
+      <w:r>
+        <w:rPr>
+          <w:b/>
+          <w:sz w:val="20"/>
+        </w:rPr>
+        <w:t>createQueryBuilder</w:t>
+      </w:r>
+      <w:proofErr w:type="spellEnd"/>
+      <w:r>
+        <w:rPr>
+          <w:b/>
+          <w:sz w:val="20"/>
+        </w:rPr>
+        <w:t>(</w:t>
+      </w:r>
+      <w:proofErr w:type="gramEnd"/>
+      <w:r>
+        <w:rPr>
+          <w:b/>
+          <w:sz w:val="20"/>
+        </w:rPr>
+        <w:t>‘x’) »</w:t>
       </w:r>
       <w:r>
         <w:rPr>
@@ -1920,7 +3156,39 @@
           <w:b/>
           <w:sz w:val="20"/>
         </w:rPr>
-        <w:t>« -&gt; innerJoin(‘x.attribut’, ‘y’) »</w:t>
+        <w:t xml:space="preserve">« -&gt; </w:t>
+      </w:r>
+      <w:proofErr w:type="spellStart"/>
+      <w:r>
+        <w:rPr>
+          <w:b/>
+          <w:sz w:val="20"/>
+        </w:rPr>
+        <w:t>innerJoin</w:t>
+      </w:r>
+      <w:proofErr w:type="spellEnd"/>
+      <w:r>
+        <w:rPr>
+          <w:b/>
+          <w:sz w:val="20"/>
+        </w:rPr>
+        <w:t>(‘</w:t>
+      </w:r>
+      <w:proofErr w:type="spellStart"/>
+      <w:r>
+        <w:rPr>
+          <w:b/>
+          <w:sz w:val="20"/>
+        </w:rPr>
+        <w:t>x.attribut</w:t>
+      </w:r>
+      <w:proofErr w:type="spellEnd"/>
+      <w:r>
+        <w:rPr>
+          <w:b/>
+          <w:sz w:val="20"/>
+        </w:rPr>
+        <w:t>’, ‘y’) »</w:t>
       </w:r>
       <w:r>
         <w:rPr>
@@ -1945,7 +3213,32 @@
           <w:b/>
           <w:sz w:val="20"/>
         </w:rPr>
-        <w:t>« -&gt;addSeect(‘y’); »</w:t>
+        <w:t>« -&gt;</w:t>
+      </w:r>
+      <w:proofErr w:type="spellStart"/>
+      <w:proofErr w:type="gramStart"/>
+      <w:r>
+        <w:rPr>
+          <w:b/>
+          <w:sz w:val="20"/>
+        </w:rPr>
+        <w:t>addSeect</w:t>
+      </w:r>
+      <w:proofErr w:type="spellEnd"/>
+      <w:r>
+        <w:rPr>
+          <w:b/>
+          <w:sz w:val="20"/>
+        </w:rPr>
+        <w:t>(</w:t>
+      </w:r>
+      <w:proofErr w:type="gramEnd"/>
+      <w:r>
+        <w:rPr>
+          <w:b/>
+          <w:sz w:val="20"/>
+        </w:rPr>
+        <w:t>‘y’); »</w:t>
       </w:r>
       <w:r>
         <w:rPr>
@@ -1976,14 +3269,71 @@
           <w:b/>
           <w:sz w:val="20"/>
         </w:rPr>
-        <w:t>-&gt; innerJoin(‘x.attribut’, ‘y’</w:t>
-      </w:r>
-      <w:r>
-        <w:rPr>
-          <w:b/>
-          <w:sz w:val="20"/>
-        </w:rPr>
-        <w:t>, ‘WITH’, ‘YEAR(x.attribut) = val’)</w:t>
+        <w:t xml:space="preserve">-&gt; </w:t>
+      </w:r>
+      <w:proofErr w:type="spellStart"/>
+      <w:r>
+        <w:rPr>
+          <w:b/>
+          <w:sz w:val="20"/>
+        </w:rPr>
+        <w:t>innerJoin</w:t>
+      </w:r>
+      <w:proofErr w:type="spellEnd"/>
+      <w:r>
+        <w:rPr>
+          <w:b/>
+          <w:sz w:val="20"/>
+        </w:rPr>
+        <w:t>(‘</w:t>
+      </w:r>
+      <w:proofErr w:type="spellStart"/>
+      <w:r>
+        <w:rPr>
+          <w:b/>
+          <w:sz w:val="20"/>
+        </w:rPr>
+        <w:t>x.attribut</w:t>
+      </w:r>
+      <w:proofErr w:type="spellEnd"/>
+      <w:r>
+        <w:rPr>
+          <w:b/>
+          <w:sz w:val="20"/>
+        </w:rPr>
+        <w:t>’, ‘y’</w:t>
+      </w:r>
+      <w:r>
+        <w:rPr>
+          <w:b/>
+          <w:sz w:val="20"/>
+        </w:rPr>
+        <w:t xml:space="preserve">, ‘WITH’, </w:t>
+      </w:r>
+      <w:proofErr w:type="gramStart"/>
+      <w:r>
+        <w:rPr>
+          <w:b/>
+          <w:sz w:val="20"/>
+        </w:rPr>
+        <w:t>‘YEAR(</w:t>
+      </w:r>
+      <w:proofErr w:type="spellStart"/>
+      <w:proofErr w:type="gramEnd"/>
+      <w:r>
+        <w:rPr>
+          <w:b/>
+          <w:sz w:val="20"/>
+        </w:rPr>
+        <w:t>x.attribut</w:t>
+      </w:r>
+      <w:proofErr w:type="spellEnd"/>
+      <w:r>
+        <w:rPr>
+          <w:b/>
+          <w:sz w:val="20"/>
+        </w:rPr>
+        <w:t>) = val’)</w:t>
       </w:r>
       <w:r>
         <w:rPr>
@@ -2098,22 +3448,112 @@
           <w:sz w:val="20"/>
           <w:szCs w:val="20"/>
         </w:rPr>
-        <w:t>Les évènements, ou « callbacks », d’une entité sont des méthodes que Doctrine va exécuter pour nous à certains moments précis, selon le cycle de vie, ou « lifecycle », de l’entité.</w:t>
-      </w:r>
+        <w:t>Les évènements, ou « callbacks », d’une entité sont des méthodes que Doctrine va exécuter pour nous à certains moments précis, selon le cycle de vie, ou « </w:t>
+      </w:r>
+      <w:proofErr w:type="spellStart"/>
       <w:r>
         <w:rPr>
           <w:sz w:val="20"/>
           <w:szCs w:val="20"/>
         </w:rPr>
-        <w:t xml:space="preserve"> Avant de créer un callback il faut préciser à Doctrine que notre entité en contiendra grâce à l’annotation HasLifecycleCallbacks : </w:t>
-      </w:r>
-      <w:r>
-        <w:rPr>
-          <w:b/>
+        <w:t>lifecycle</w:t>
+      </w:r>
+      <w:proofErr w:type="spellEnd"/>
+      <w:r>
+        <w:rPr>
           <w:sz w:val="20"/>
           <w:szCs w:val="20"/>
         </w:rPr>
-        <w:t>« @ORM\HasLifecycleCallbacks() »</w:t>
+        <w:t> », de l’entité.</w:t>
+      </w:r>
+      <w:r>
+        <w:rPr>
+          <w:sz w:val="20"/>
+          <w:szCs w:val="20"/>
+        </w:rPr>
+        <w:t xml:space="preserve"> Avant de créer un callback il faut préciser à Doctrine que notre entité en contiendra</w:t>
+      </w:r>
+      <w:r>
+        <w:rPr>
+          <w:sz w:val="20"/>
+          <w:szCs w:val="20"/>
+        </w:rPr>
+        <w:t xml:space="preserve">, sans quoi ils seront tout simplement ignorés. Cela se fait grâce à </w:t>
+      </w:r>
+      <w:r>
+        <w:rPr>
+          <w:sz w:val="20"/>
+          <w:szCs w:val="20"/>
+        </w:rPr>
+        <w:t xml:space="preserve">l’annotation </w:t>
+      </w:r>
+      <w:proofErr w:type="spellStart"/>
+      <w:r>
+        <w:rPr>
+          <w:sz w:val="20"/>
+          <w:szCs w:val="20"/>
+        </w:rPr>
+        <w:t>HasLifecycleCallbacks</w:t>
+      </w:r>
+      <w:proofErr w:type="spellEnd"/>
+      <w:r>
+        <w:rPr>
+          <w:sz w:val="20"/>
+          <w:szCs w:val="20"/>
+        </w:rPr>
+        <w:t xml:space="preserve"> : </w:t>
+      </w:r>
+    </w:p>
+    <w:p>
+      <w:pPr>
+        <w:pStyle w:val="Sansinterligne"/>
+        <w:rPr>
+          <w:sz w:val="20"/>
+          <w:szCs w:val="20"/>
+        </w:rPr>
+      </w:pPr>
+      <w:r>
+        <w:rPr>
+          <w:b/>
+          <w:sz w:val="20"/>
+          <w:szCs w:val="20"/>
+        </w:rPr>
+        <w:t>« @ORM\</w:t>
+      </w:r>
+      <w:proofErr w:type="spellStart"/>
+      <w:proofErr w:type="gramStart"/>
+      <w:r>
+        <w:rPr>
+          <w:b/>
+          <w:sz w:val="20"/>
+          <w:szCs w:val="20"/>
+        </w:rPr>
+        <w:t>HasLifecycleCallbacks</w:t>
+      </w:r>
+      <w:proofErr w:type="spellEnd"/>
+      <w:r>
+        <w:rPr>
+          <w:b/>
+          <w:sz w:val="20"/>
+          <w:szCs w:val="20"/>
+        </w:rPr>
+        <w:t>(</w:t>
+      </w:r>
+      <w:proofErr w:type="gramEnd"/>
+      <w:r>
+        <w:rPr>
+          <w:b/>
+          <w:sz w:val="20"/>
+          <w:szCs w:val="20"/>
+        </w:rPr>
+        <w:t>) »</w:t>
+      </w:r>
+      <w:r>
+        <w:rPr>
+          <w:sz w:val="20"/>
+          <w:szCs w:val="20"/>
+        </w:rPr>
+        <w:t xml:space="preserve">. </w:t>
       </w:r>
     </w:p>
     <w:p>

</xml_diff>

<commit_message>
Evenements [ep. 4] + update symfony.docx
</commit_message>
<xml_diff>
--- a/Symfony.docx
+++ b/Symfony.docx
@@ -3346,19 +3346,7 @@
         <w:rPr>
           <w:sz w:val="20"/>
         </w:rPr>
-        <w:t xml:space="preserve">» : </w:t>
-      </w:r>
-      <w:r>
-        <w:rPr>
-          <w:sz w:val="20"/>
-        </w:rPr>
-        <w:t>On peut rajouter une condition à la jointure</w:t>
-      </w:r>
-      <w:r>
-        <w:rPr>
-          <w:sz w:val="20"/>
-        </w:rPr>
-        <w:t>.</w:t>
+        <w:t>» : On peut rajouter une condition à la jointure.</w:t>
       </w:r>
     </w:p>
     <w:p>
@@ -3466,12 +3454,34 @@
         </w:rPr>
         <w:t> », de l’entité.</w:t>
       </w:r>
-      <w:r>
-        <w:rPr>
-          <w:sz w:val="20"/>
-          <w:szCs w:val="20"/>
-        </w:rPr>
-        <w:t xml:space="preserve"> Avant de créer un callback il faut préciser à Doctrine que notre entité en contiendra</w:t>
+    </w:p>
+    <w:p>
+      <w:pPr>
+        <w:pStyle w:val="Sansinterligne"/>
+        <w:rPr>
+          <w:sz w:val="20"/>
+          <w:szCs w:val="20"/>
+        </w:rPr>
+      </w:pPr>
+    </w:p>
+    <w:p>
+      <w:pPr>
+        <w:pStyle w:val="Sansinterligne"/>
+        <w:numPr>
+          <w:ilvl w:val="0"/>
+          <w:numId w:val="1"/>
+        </w:numPr>
+        <w:rPr>
+          <w:sz w:val="20"/>
+          <w:szCs w:val="20"/>
+        </w:rPr>
+      </w:pPr>
+      <w:r>
+        <w:rPr>
+          <w:sz w:val="20"/>
+          <w:szCs w:val="20"/>
+        </w:rPr>
+        <w:t>Avant de créer un callback il faut préciser à Doctrine que notre entité en contiendra</w:t>
       </w:r>
       <w:r>
         <w:rPr>
@@ -3487,6 +3497,13 @@
         </w:rPr>
         <w:t xml:space="preserve">l’annotation </w:t>
       </w:r>
+      <w:r>
+        <w:rPr>
+          <w:sz w:val="20"/>
+          <w:szCs w:val="20"/>
+        </w:rPr>
+        <w:t>« </w:t>
+      </w:r>
       <w:proofErr w:type="spellStart"/>
       <w:r>
         <w:rPr>
@@ -3501,7 +3518,44 @@
           <w:sz w:val="20"/>
           <w:szCs w:val="20"/>
         </w:rPr>
-        <w:t xml:space="preserve"> : </w:t>
+        <w:t> »</w:t>
+      </w:r>
+      <w:r>
+        <w:rPr>
+          <w:sz w:val="20"/>
+          <w:szCs w:val="20"/>
+        </w:rPr>
+        <w:t> </w:t>
+      </w:r>
+      <w:r>
+        <w:rPr>
+          <w:sz w:val="20"/>
+          <w:szCs w:val="20"/>
+        </w:rPr>
+        <w:t xml:space="preserve">qui faut </w:t>
+      </w:r>
+      <w:proofErr w:type="gramStart"/>
+      <w:r>
+        <w:rPr>
+          <w:sz w:val="20"/>
+          <w:szCs w:val="20"/>
+        </w:rPr>
+        <w:t>rajouté</w:t>
+      </w:r>
+      <w:proofErr w:type="gramEnd"/>
+      <w:r>
+        <w:rPr>
+          <w:sz w:val="20"/>
+          <w:szCs w:val="20"/>
+        </w:rPr>
+        <w:t xml:space="preserve"> dans la déclaration de l’entité cible </w:t>
+      </w:r>
+      <w:r>
+        <w:rPr>
+          <w:sz w:val="20"/>
+          <w:szCs w:val="20"/>
+        </w:rPr>
+        <w:t xml:space="preserve">: </w:t>
       </w:r>
     </w:p>
     <w:p>
@@ -3553,7 +3607,338 @@
           <w:sz w:val="20"/>
           <w:szCs w:val="20"/>
         </w:rPr>
-        <w:t xml:space="preserve">. </w:t>
+        <w:t>.</w:t>
+      </w:r>
+    </w:p>
+    <w:p>
+      <w:pPr>
+        <w:pStyle w:val="Sansinterligne"/>
+        <w:rPr>
+          <w:sz w:val="20"/>
+          <w:szCs w:val="20"/>
+        </w:rPr>
+      </w:pPr>
+    </w:p>
+    <w:p>
+      <w:pPr>
+        <w:pStyle w:val="Sansinterligne"/>
+        <w:numPr>
+          <w:ilvl w:val="0"/>
+          <w:numId w:val="1"/>
+        </w:numPr>
+        <w:rPr>
+          <w:sz w:val="20"/>
+          <w:szCs w:val="20"/>
+        </w:rPr>
+      </w:pPr>
+      <w:r>
+        <w:rPr>
+          <w:sz w:val="20"/>
+          <w:szCs w:val="20"/>
+        </w:rPr>
+        <w:t xml:space="preserve">Il faut ensuite liée la méthode à son évènement toujours en utilisant les annotations et en choisissant selon le moment où l’on veut que l’action s’effectue parmi les 7 </w:t>
+      </w:r>
+      <w:r>
+        <w:rPr>
+          <w:sz w:val="20"/>
+          <w:szCs w:val="20"/>
+        </w:rPr>
+        <w:t xml:space="preserve">possibilités </w:t>
+      </w:r>
+      <w:r>
+        <w:rPr>
+          <w:sz w:val="20"/>
+          <w:szCs w:val="20"/>
+        </w:rPr>
+        <w:t>suivant</w:t>
+      </w:r>
+      <w:r>
+        <w:rPr>
+          <w:sz w:val="20"/>
+          <w:szCs w:val="20"/>
+        </w:rPr>
+        <w:t>e</w:t>
+      </w:r>
+      <w:r>
+        <w:rPr>
+          <w:sz w:val="20"/>
+          <w:szCs w:val="20"/>
+        </w:rPr>
+        <w:t>s :</w:t>
+      </w:r>
+    </w:p>
+    <w:p>
+      <w:pPr>
+        <w:pStyle w:val="Sansinterligne"/>
+        <w:rPr>
+          <w:b/>
+          <w:sz w:val="20"/>
+          <w:szCs w:val="20"/>
+        </w:rPr>
+        <w:sectPr>
+          <w:pgSz w:w="11906" w:h="16838"/>
+          <w:pgMar w:top="720" w:right="720" w:bottom="720" w:left="720" w:header="709" w:footer="709" w:gutter="0"/>
+          <w:cols w:space="708"/>
+          <w:docGrid w:linePitch="360"/>
+        </w:sectPr>
+      </w:pPr>
+    </w:p>
+    <w:p>
+      <w:pPr>
+        <w:pStyle w:val="Sansinterligne"/>
+        <w:rPr>
+          <w:b/>
+          <w:sz w:val="20"/>
+          <w:szCs w:val="20"/>
+        </w:rPr>
+      </w:pPr>
+      <w:r>
+        <w:rPr>
+          <w:b/>
+          <w:sz w:val="20"/>
+          <w:szCs w:val="20"/>
+        </w:rPr>
+        <w:lastRenderedPageBreak/>
+        <w:t>« @ORM\</w:t>
+      </w:r>
+      <w:proofErr w:type="spellStart"/>
+      <w:r>
+        <w:rPr>
+          <w:b/>
+          <w:sz w:val="20"/>
+          <w:szCs w:val="20"/>
+        </w:rPr>
+        <w:t>event</w:t>
+      </w:r>
+      <w:proofErr w:type="spellEnd"/>
+      <w:r>
+        <w:rPr>
+          <w:b/>
+          <w:sz w:val="20"/>
+          <w:szCs w:val="20"/>
+        </w:rPr>
+        <w:t> »</w:t>
+      </w:r>
+    </w:p>
+    <w:p>
+      <w:pPr>
+        <w:pStyle w:val="Sansinterligne"/>
+        <w:numPr>
+          <w:ilvl w:val="1"/>
+          <w:numId w:val="1"/>
+        </w:numPr>
+        <w:rPr>
+          <w:sz w:val="20"/>
+          <w:szCs w:val="20"/>
+        </w:rPr>
+      </w:pPr>
+      <w:proofErr w:type="spellStart"/>
+      <w:r>
+        <w:rPr>
+          <w:sz w:val="20"/>
+          <w:szCs w:val="20"/>
+        </w:rPr>
+        <w:t>PrePersist</w:t>
+      </w:r>
+      <w:proofErr w:type="spellEnd"/>
+    </w:p>
+    <w:p>
+      <w:pPr>
+        <w:pStyle w:val="Sansinterligne"/>
+        <w:numPr>
+          <w:ilvl w:val="1"/>
+          <w:numId w:val="1"/>
+        </w:numPr>
+        <w:rPr>
+          <w:sz w:val="20"/>
+          <w:szCs w:val="20"/>
+        </w:rPr>
+      </w:pPr>
+      <w:proofErr w:type="spellStart"/>
+      <w:r>
+        <w:rPr>
+          <w:sz w:val="20"/>
+          <w:szCs w:val="20"/>
+        </w:rPr>
+        <w:t>PostPersist</w:t>
+      </w:r>
+      <w:proofErr w:type="spellEnd"/>
+    </w:p>
+    <w:p>
+      <w:pPr>
+        <w:pStyle w:val="Sansinterligne"/>
+        <w:numPr>
+          <w:ilvl w:val="1"/>
+          <w:numId w:val="1"/>
+        </w:numPr>
+        <w:rPr>
+          <w:sz w:val="20"/>
+          <w:szCs w:val="20"/>
+        </w:rPr>
+      </w:pPr>
+      <w:proofErr w:type="spellStart"/>
+      <w:r>
+        <w:rPr>
+          <w:sz w:val="20"/>
+          <w:szCs w:val="20"/>
+        </w:rPr>
+        <w:t>PreUpdate</w:t>
+      </w:r>
+      <w:proofErr w:type="spellEnd"/>
+    </w:p>
+    <w:p>
+      <w:pPr>
+        <w:pStyle w:val="Sansinterligne"/>
+        <w:numPr>
+          <w:ilvl w:val="1"/>
+          <w:numId w:val="1"/>
+        </w:numPr>
+        <w:rPr>
+          <w:sz w:val="20"/>
+          <w:szCs w:val="20"/>
+        </w:rPr>
+      </w:pPr>
+      <w:proofErr w:type="spellStart"/>
+      <w:r>
+        <w:rPr>
+          <w:sz w:val="20"/>
+          <w:szCs w:val="20"/>
+        </w:rPr>
+        <w:lastRenderedPageBreak/>
+        <w:t>PostUpdate</w:t>
+      </w:r>
+      <w:proofErr w:type="spellEnd"/>
+    </w:p>
+    <w:p>
+      <w:pPr>
+        <w:pStyle w:val="Sansinterligne"/>
+        <w:numPr>
+          <w:ilvl w:val="1"/>
+          <w:numId w:val="1"/>
+        </w:numPr>
+        <w:rPr>
+          <w:sz w:val="20"/>
+          <w:szCs w:val="20"/>
+        </w:rPr>
+      </w:pPr>
+      <w:proofErr w:type="spellStart"/>
+      <w:r>
+        <w:rPr>
+          <w:sz w:val="20"/>
+          <w:szCs w:val="20"/>
+        </w:rPr>
+        <w:t>PreRemove</w:t>
+      </w:r>
+      <w:proofErr w:type="spellEnd"/>
+    </w:p>
+    <w:p>
+      <w:pPr>
+        <w:pStyle w:val="Sansinterligne"/>
+        <w:numPr>
+          <w:ilvl w:val="1"/>
+          <w:numId w:val="1"/>
+        </w:numPr>
+        <w:rPr>
+          <w:sz w:val="20"/>
+          <w:szCs w:val="20"/>
+        </w:rPr>
+      </w:pPr>
+      <w:proofErr w:type="spellStart"/>
+      <w:r>
+        <w:rPr>
+          <w:sz w:val="20"/>
+          <w:szCs w:val="20"/>
+        </w:rPr>
+        <w:t>PostRemove</w:t>
+      </w:r>
+      <w:proofErr w:type="spellEnd"/>
+    </w:p>
+    <w:p>
+      <w:pPr>
+        <w:pStyle w:val="Sansinterligne"/>
+        <w:numPr>
+          <w:ilvl w:val="1"/>
+          <w:numId w:val="1"/>
+        </w:numPr>
+        <w:rPr>
+          <w:sz w:val="20"/>
+          <w:szCs w:val="20"/>
+        </w:rPr>
+      </w:pPr>
+      <w:proofErr w:type="spellStart"/>
+      <w:r>
+        <w:rPr>
+          <w:sz w:val="20"/>
+          <w:szCs w:val="20"/>
+        </w:rPr>
+        <w:t>PostLoad</w:t>
+      </w:r>
+      <w:proofErr w:type="spellEnd"/>
+    </w:p>
+    <w:p>
+      <w:pPr>
+        <w:pStyle w:val="Sansinterligne"/>
+        <w:rPr>
+          <w:sz w:val="20"/>
+          <w:szCs w:val="20"/>
+        </w:rPr>
+        <w:sectPr>
+          <w:type w:val="continuous"/>
+          <w:pgSz w:w="11906" w:h="16838"/>
+          <w:pgMar w:top="720" w:right="720" w:bottom="720" w:left="720" w:header="709" w:footer="709" w:gutter="0"/>
+          <w:cols w:num="2" w:space="708"/>
+          <w:docGrid w:linePitch="360"/>
+        </w:sectPr>
+      </w:pPr>
+    </w:p>
+    <w:p>
+      <w:pPr>
+        <w:pStyle w:val="Sansinterligne"/>
+        <w:rPr>
+          <w:sz w:val="20"/>
+          <w:szCs w:val="20"/>
+        </w:rPr>
+      </w:pPr>
+      <w:r>
+        <w:rPr>
+          <w:sz w:val="20"/>
+          <w:szCs w:val="20"/>
+        </w:rPr>
+        <w:lastRenderedPageBreak/>
+        <w:t>Le problème avec les évènements qu’on définit directement dans les entités c’est qu’ils n’ont justement accès qu’aux informations de leur propre entité. La solution est de définir l’événement non plus dans une entité mais dans un service.</w:t>
+      </w:r>
+    </w:p>
+    <w:p>
+      <w:pPr>
+        <w:pStyle w:val="Sansinterligne"/>
+        <w:rPr>
+          <w:sz w:val="20"/>
+          <w:szCs w:val="20"/>
+        </w:rPr>
+      </w:pPr>
+      <w:r>
+        <w:rPr>
+          <w:b/>
+          <w:sz w:val="20"/>
+          <w:szCs w:val="20"/>
+          <w:u w:val="single"/>
+        </w:rPr>
+        <w:t>/!\</w:t>
+      </w:r>
+      <w:r>
+        <w:rPr>
+          <w:b/>
+          <w:sz w:val="20"/>
+          <w:szCs w:val="20"/>
+        </w:rPr>
+        <w:t xml:space="preserve"> Attention</w:t>
+      </w:r>
+      <w:r>
+        <w:rPr>
+          <w:sz w:val="20"/>
+          <w:szCs w:val="20"/>
+        </w:rPr>
+        <w:t> : Avec cette méthode le service est exécuté après un évènement peu importe l’entité, il faut donc tester le type de l’entité si on ne veut pas effectuer une action commune à toutes nos entités.</w:t>
       </w:r>
     </w:p>
     <w:p>
@@ -3577,6 +3962,7 @@
       <w:bookmarkEnd w:id="0"/>
     </w:p>
     <w:sectPr>
+      <w:type w:val="continuous"/>
       <w:pgSz w:w="11906" w:h="16838"/>
       <w:pgMar w:top="720" w:right="720" w:bottom="720" w:left="720" w:header="709" w:footer="709" w:gutter="0"/>
       <w:cols w:space="708"/>

</xml_diff>

<commit_message>
Supr de vendor + Evenements Doctrine + *
</commit_message>
<xml_diff>
--- a/Symfony.docx
+++ b/Symfony.docx
@@ -81,6 +81,229 @@
           <w:szCs w:val="26"/>
           <w:u w:val="single"/>
         </w:rPr>
+        <w:t>Les services</w:t>
+      </w:r>
+    </w:p>
+    <w:p>
+      <w:pPr>
+        <w:pStyle w:val="Sansinterligne"/>
+        <w:jc w:val="both"/>
+        <w:rPr>
+          <w:sz w:val="20"/>
+        </w:rPr>
+      </w:pPr>
+    </w:p>
+    <w:p>
+      <w:pPr>
+        <w:pStyle w:val="Sansinterligne"/>
+        <w:numPr>
+          <w:ilvl w:val="0"/>
+          <w:numId w:val="5"/>
+        </w:numPr>
+        <w:jc w:val="both"/>
+        <w:rPr>
+          <w:sz w:val="20"/>
+        </w:rPr>
+      </w:pPr>
+      <w:r>
+        <w:rPr>
+          <w:sz w:val="20"/>
+        </w:rPr>
+        <w:t xml:space="preserve">Appel d’un service : </w:t>
+      </w:r>
+      <w:r>
+        <w:rPr>
+          <w:b/>
+          <w:sz w:val="20"/>
+        </w:rPr>
+        <w:t>« $this-&gt;</w:t>
+      </w:r>
+      <w:proofErr w:type="spellStart"/>
+      <w:proofErr w:type="gramStart"/>
+      <w:r>
+        <w:rPr>
+          <w:b/>
+          <w:sz w:val="20"/>
+        </w:rPr>
+        <w:t>get</w:t>
+      </w:r>
+      <w:proofErr w:type="spellEnd"/>
+      <w:r>
+        <w:rPr>
+          <w:b/>
+          <w:sz w:val="20"/>
+        </w:rPr>
+        <w:t>(</w:t>
+      </w:r>
+      <w:proofErr w:type="gramEnd"/>
+      <w:r>
+        <w:rPr>
+          <w:b/>
+          <w:sz w:val="20"/>
+        </w:rPr>
+        <w:t>‘</w:t>
+      </w:r>
+      <w:proofErr w:type="spellStart"/>
+      <w:r>
+        <w:rPr>
+          <w:b/>
+          <w:sz w:val="20"/>
+        </w:rPr>
+        <w:t>serviceName</w:t>
+      </w:r>
+      <w:proofErr w:type="spellEnd"/>
+      <w:r>
+        <w:rPr>
+          <w:b/>
+          <w:sz w:val="20"/>
+        </w:rPr>
+        <w:t>’); »</w:t>
+      </w:r>
+    </w:p>
+    <w:p>
+      <w:pPr>
+        <w:pStyle w:val="Sansinterligne"/>
+        <w:numPr>
+          <w:ilvl w:val="0"/>
+          <w:numId w:val="5"/>
+        </w:numPr>
+        <w:jc w:val="both"/>
+        <w:rPr>
+          <w:b/>
+          <w:sz w:val="20"/>
+        </w:rPr>
+      </w:pPr>
+      <w:r>
+        <w:rPr>
+          <w:sz w:val="20"/>
+        </w:rPr>
+        <w:t xml:space="preserve">Les services doivent être </w:t>
+      </w:r>
+      <w:r>
+        <w:rPr>
+          <w:sz w:val="20"/>
+        </w:rPr>
+        <w:t>déclarés</w:t>
+      </w:r>
+      <w:r>
+        <w:rPr>
+          <w:sz w:val="20"/>
+        </w:rPr>
+        <w:t xml:space="preserve"> dans </w:t>
+      </w:r>
+      <w:r>
+        <w:rPr>
+          <w:b/>
+          <w:sz w:val="20"/>
+        </w:rPr>
+        <w:t>« </w:t>
+      </w:r>
+      <w:proofErr w:type="spellStart"/>
+      <w:r>
+        <w:rPr>
+          <w:b/>
+          <w:sz w:val="20"/>
+        </w:rPr>
+        <w:t>XBundle</w:t>
+      </w:r>
+      <w:proofErr w:type="spellEnd"/>
+      <w:r>
+        <w:rPr>
+          <w:b/>
+          <w:sz w:val="20"/>
+        </w:rPr>
+        <w:t>/Ressources/config/</w:t>
+      </w:r>
+      <w:proofErr w:type="spellStart"/>
+      <w:r>
+        <w:rPr>
+          <w:b/>
+          <w:sz w:val="20"/>
+        </w:rPr>
+        <w:t>services.yml</w:t>
+      </w:r>
+      <w:proofErr w:type="spellEnd"/>
+      <w:r>
+        <w:rPr>
+          <w:b/>
+          <w:sz w:val="20"/>
+        </w:rPr>
+        <w:t> »</w:t>
+      </w:r>
+    </w:p>
+    <w:p>
+      <w:pPr>
+        <w:pStyle w:val="Sansinterligne"/>
+        <w:numPr>
+          <w:ilvl w:val="0"/>
+          <w:numId w:val="5"/>
+        </w:numPr>
+        <w:jc w:val="both"/>
+        <w:rPr>
+          <w:sz w:val="20"/>
+        </w:rPr>
+      </w:pPr>
+      <w:r>
+        <w:rPr>
+          <w:sz w:val="20"/>
+        </w:rPr>
+        <w:t>Do</w:t>
+      </w:r>
+      <w:r>
+        <w:rPr>
+          <w:sz w:val="20"/>
+        </w:rPr>
+        <w:t>ctrine et l’</w:t>
+      </w:r>
+      <w:r>
+        <w:rPr>
+          <w:sz w:val="20"/>
+        </w:rPr>
+        <w:t>E</w:t>
+      </w:r>
+      <w:r>
+        <w:rPr>
+          <w:sz w:val="20"/>
+        </w:rPr>
+        <w:t>ntityManager sont des services.</w:t>
+      </w:r>
+    </w:p>
+    <w:p>
+      <w:pPr>
+        <w:pStyle w:val="Sansinterligne"/>
+        <w:jc w:val="both"/>
+        <w:rPr>
+          <w:sz w:val="20"/>
+        </w:rPr>
+      </w:pPr>
+    </w:p>
+    <w:p>
+      <w:pPr>
+        <w:pStyle w:val="Sansinterligne"/>
+        <w:jc w:val="both"/>
+        <w:rPr>
+          <w:sz w:val="20"/>
+        </w:rPr>
+      </w:pPr>
+    </w:p>
+    <w:p>
+      <w:pPr>
+        <w:pStyle w:val="Sansinterligne"/>
+        <w:jc w:val="both"/>
+        <w:rPr>
+          <w:b/>
+          <w:sz w:val="26"/>
+          <w:szCs w:val="26"/>
+          <w:u w:val="single"/>
+        </w:rPr>
+      </w:pPr>
+      <w:r>
+        <w:rPr>
+          <w:b/>
+          <w:sz w:val="26"/>
+          <w:szCs w:val="26"/>
+          <w:u w:val="single"/>
+        </w:rPr>
         <w:t>La couche métier : les entités</w:t>
       </w:r>
     </w:p>
@@ -105,13 +328,147 @@
         <w:rPr>
           <w:sz w:val="20"/>
         </w:rPr>
-        <w:t>L</w:t>
-      </w:r>
-      <w:r>
-        <w:rPr>
-          <w:sz w:val="20"/>
-        </w:rPr>
-        <w:t>a couche métier est représentée par l’ORM (Object Relation Mapper). Le rôle de ce dernier et de s’occuper de la base de données… Sans qu’on s’en rende compte ! Il utilise en effet des objets et des fonctions plutôt que des requêtes SQL. Un objet confié à l’ORM s’appelle plus précisément une « entité » et enregistrer cette entité signifie la « persister ».</w:t>
+        <w:t>La co</w:t>
+      </w:r>
+      <w:r>
+        <w:rPr>
+          <w:sz w:val="20"/>
+        </w:rPr>
+        <w:t>uche métier est représentée par l’ORM (Object Relation Mapper). Le rôle de ce dernier et de s’occuper de la base de données… Sans qu’on s’en rende compte ! Il utilise en effet des objets et des fonctions plutôt que des requêtes SQL. Un objet confié à l’ORM s’appelle plus précisément une « entité » et enregistrer cette entité signifie la « persister ».</w:t>
+      </w:r>
+    </w:p>
+    <w:p>
+      <w:pPr>
+        <w:pStyle w:val="Sansinterligne"/>
+        <w:jc w:val="both"/>
+        <w:rPr>
+          <w:sz w:val="20"/>
+        </w:rPr>
+      </w:pPr>
+    </w:p>
+    <w:p>
+      <w:pPr>
+        <w:pStyle w:val="Sansinterligne"/>
+        <w:jc w:val="both"/>
+        <w:rPr>
+          <w:sz w:val="20"/>
+        </w:rPr>
+      </w:pPr>
+      <w:r>
+        <w:rPr>
+          <w:sz w:val="20"/>
+        </w:rPr>
+        <w:t>Le service qui gère réellement les données de la BDD est en fait l’</w:t>
+      </w:r>
+      <w:r>
+        <w:rPr>
+          <w:sz w:val="20"/>
+        </w:rPr>
+        <w:t>EntityManager</w:t>
+      </w:r>
+      <w:r>
+        <w:rPr>
+          <w:sz w:val="20"/>
+        </w:rPr>
+        <w:t xml:space="preserve"> mais ce dernier doit être instancié après Doctrine. C’est lui, en effet, qui </w:t>
+      </w:r>
+      <w:r>
+        <w:rPr>
+          <w:sz w:val="20"/>
+        </w:rPr>
+        <w:t>exécute</w:t>
+      </w:r>
+      <w:r>
+        <w:rPr>
+          <w:sz w:val="20"/>
+        </w:rPr>
+        <w:t xml:space="preserve"> les requêtes SQL.</w:t>
+      </w:r>
+    </w:p>
+    <w:p>
+      <w:pPr>
+        <w:pStyle w:val="Sansinterligne"/>
+        <w:jc w:val="both"/>
+        <w:rPr>
+          <w:sz w:val="20"/>
+        </w:rPr>
+      </w:pPr>
+    </w:p>
+    <w:p>
+      <w:pPr>
+        <w:pStyle w:val="Sansinterligne"/>
+        <w:jc w:val="both"/>
+        <w:rPr>
+          <w:sz w:val="20"/>
+        </w:rPr>
+      </w:pPr>
+      <w:r>
+        <w:rPr>
+          <w:sz w:val="20"/>
+        </w:rPr>
+        <w:t>Pour récupérer les données ce sont par contre les repositories qui sont à l’ouvrage. Ce sont des objets qui utilisent l’</w:t>
+      </w:r>
+      <w:r>
+        <w:rPr>
+          <w:sz w:val="20"/>
+        </w:rPr>
+        <w:t>EntityManager</w:t>
+      </w:r>
+      <w:r>
+        <w:rPr>
+          <w:sz w:val="20"/>
+        </w:rPr>
+        <w:t>. Il existe un repository par entité.</w:t>
+      </w:r>
+    </w:p>
+    <w:p>
+      <w:pPr>
+        <w:pStyle w:val="Sansinterligne"/>
+        <w:jc w:val="both"/>
+        <w:rPr>
+          <w:sz w:val="20"/>
+        </w:rPr>
+      </w:pPr>
+    </w:p>
+    <w:p>
+      <w:pPr>
+        <w:pStyle w:val="Sansinterligne"/>
+        <w:jc w:val="both"/>
+        <w:rPr>
+          <w:sz w:val="20"/>
+        </w:rPr>
+      </w:pPr>
+      <w:r>
+        <w:rPr>
+          <w:sz w:val="20"/>
+        </w:rPr>
+        <w:t xml:space="preserve">L’EntityManager </w:t>
+      </w:r>
+      <w:r>
+        <w:rPr>
+          <w:sz w:val="20"/>
+          <w:u w:val="single"/>
+        </w:rPr>
+        <w:t>MANIPULE</w:t>
+      </w:r>
+      <w:r>
+        <w:rPr>
+          <w:sz w:val="20"/>
+        </w:rPr>
+        <w:t xml:space="preserve"> les données alors que les repositories </w:t>
+      </w:r>
+      <w:r>
+        <w:rPr>
+          <w:sz w:val="20"/>
+          <w:u w:val="single"/>
+        </w:rPr>
+        <w:t>RECUPERENT</w:t>
+      </w:r>
+      <w:r>
+        <w:rPr>
+          <w:sz w:val="20"/>
+        </w:rPr>
+        <w:t xml:space="preserve"> les données.</w:t>
       </w:r>
     </w:p>
     <w:p>
@@ -1225,11 +1582,9 @@
     <w:p>
       <w:pPr>
         <w:pStyle w:val="Sansinterligne"/>
-        <w:ind w:left="720"/>
-        <w:jc w:val="both"/>
-        <w:rPr>
-          <w:sz w:val="20"/>
-          <w:lang w:val="en-US"/>
+        <w:jc w:val="both"/>
+        <w:rPr>
+          <w:sz w:val="20"/>
         </w:rPr>
       </w:pPr>
     </w:p>
@@ -1249,6 +1604,7 @@
         <w:rPr>
           <w:sz w:val="20"/>
         </w:rPr>
+        <w:lastRenderedPageBreak/>
         <w:t>Il existe 4 méthodes dites « normales » pour récupérer ses entités fournies directement par Doctrine :</w:t>
       </w:r>
     </w:p>
@@ -3107,6 +3463,10 @@
     <w:p>
       <w:pPr>
         <w:pStyle w:val="Sansinterligne"/>
+        <w:numPr>
+          <w:ilvl w:val="0"/>
+          <w:numId w:val="1"/>
+        </w:numPr>
         <w:jc w:val="both"/>
         <w:rPr>
           <w:sz w:val="20"/>
@@ -3149,6 +3509,10 @@
     <w:p>
       <w:pPr>
         <w:pStyle w:val="Sansinterligne"/>
+        <w:numPr>
+          <w:ilvl w:val="0"/>
+          <w:numId w:val="1"/>
+        </w:numPr>
         <w:jc w:val="both"/>
         <w:rPr>
           <w:sz w:val="20"/>
@@ -3442,21 +3806,16 @@
     </w:p>
     <w:p>
       <w:pPr>
-        <w:pStyle w:val="Sansinterligne"/>
-        <w:jc w:val="both"/>
-        <w:rPr>
-          <w:sz w:val="20"/>
-        </w:rPr>
-      </w:pPr>
-    </w:p>
-    <w:p>
-      <w:pPr>
-        <w:pStyle w:val="Sansinterligne"/>
-        <w:jc w:val="both"/>
-        <w:rPr>
-          <w:sz w:val="20"/>
-        </w:rPr>
-      </w:pPr>
+        <w:rPr>
+          <w:sz w:val="20"/>
+        </w:rPr>
+      </w:pPr>
+      <w:r>
+        <w:rPr>
+          <w:sz w:val="20"/>
+        </w:rPr>
+        <w:br w:type="page"/>
+      </w:r>
     </w:p>
     <w:p>
       <w:pPr>
@@ -3476,6 +3835,7 @@
           <w:szCs w:val="26"/>
           <w:u w:val="single"/>
         </w:rPr>
+        <w:lastRenderedPageBreak/>
         <w:t>Les évènements et extension Doctrine</w:t>
       </w:r>
     </w:p>
@@ -3500,7 +3860,19 @@
         <w:rPr>
           <w:u w:val="single"/>
         </w:rPr>
-        <w:t>Les évènements :</w:t>
+        <w:t>Les évènements</w:t>
+      </w:r>
+      <w:r>
+        <w:rPr>
+          <w:u w:val="single"/>
+        </w:rPr>
+        <w:t xml:space="preserve"> Doctrine</w:t>
+      </w:r>
+      <w:r>
+        <w:rPr>
+          <w:u w:val="single"/>
+        </w:rPr>
+        <w:t> :</w:t>
       </w:r>
     </w:p>
     <w:p>
@@ -3997,67 +4369,6 @@
     <w:p>
       <w:pPr>
         <w:pStyle w:val="Sansinterligne"/>
-        <w:jc w:val="both"/>
-        <w:rPr>
-          <w:sz w:val="20"/>
-          <w:szCs w:val="20"/>
-        </w:rPr>
-      </w:pPr>
-      <w:r>
-        <w:rPr>
-          <w:sz w:val="20"/>
-          <w:szCs w:val="20"/>
-        </w:rPr>
-        <w:t>Le problème avec les évènements qu’on définit directement dans les entités c’est qu’ils n’ont justement accès qu’aux informations de leur propre entité. La solution est de définir l’événement non plus dans une entité mais dans un service.</w:t>
-      </w:r>
-    </w:p>
-    <w:p>
-      <w:pPr>
-        <w:pStyle w:val="Sansinterligne"/>
-        <w:jc w:val="both"/>
-        <w:rPr>
-          <w:sz w:val="20"/>
-          <w:szCs w:val="20"/>
-        </w:rPr>
-      </w:pPr>
-      <w:r>
-        <w:rPr>
-          <w:b/>
-          <w:sz w:val="20"/>
-          <w:szCs w:val="20"/>
-          <w:u w:val="single"/>
-        </w:rPr>
-        <w:t>/!\</w:t>
-      </w:r>
-      <w:r>
-        <w:rPr>
-          <w:b/>
-          <w:sz w:val="20"/>
-          <w:szCs w:val="20"/>
-        </w:rPr>
-        <w:t xml:space="preserve"> Attention</w:t>
-      </w:r>
-      <w:r>
-        <w:rPr>
-          <w:sz w:val="20"/>
-          <w:szCs w:val="20"/>
-        </w:rPr>
-        <w:t> : Avec cette méthode le service est exécuté après un évènement peu importe l’entité, il faut donc tester le type de l’entité si on ne veut pas effectuer une action commune à toutes nos entités.</w:t>
-      </w:r>
-    </w:p>
-    <w:p>
-      <w:pPr>
-        <w:pStyle w:val="Sansinterligne"/>
-        <w:jc w:val="both"/>
-        <w:rPr>
-          <w:sz w:val="20"/>
-          <w:szCs w:val="20"/>
-        </w:rPr>
-      </w:pPr>
-    </w:p>
-    <w:p>
-      <w:pPr>
-        <w:pStyle w:val="Sansinterligne"/>
         <w:numPr>
           <w:ilvl w:val="0"/>
           <w:numId w:val="1"/>
@@ -4073,7 +4384,300 @@
           <w:sz w:val="20"/>
           <w:szCs w:val="20"/>
         </w:rPr>
-        <w:t>La méthode</w:t>
+        <w:t>Le problème avec les évènements qu’on définit directement dans les entités c’est qu’ils n’ont justement accès qu’aux informations de leur propre entité. La solution est de définir l’événement non plus dans une entité mais dans un service.</w:t>
+      </w:r>
+    </w:p>
+    <w:p>
+      <w:pPr>
+        <w:pStyle w:val="Sansinterligne"/>
+        <w:jc w:val="both"/>
+        <w:rPr>
+          <w:sz w:val="20"/>
+          <w:szCs w:val="20"/>
+        </w:rPr>
+      </w:pPr>
+      <w:r>
+        <w:rPr>
+          <w:b/>
+          <w:sz w:val="20"/>
+          <w:szCs w:val="20"/>
+          <w:u w:val="single"/>
+        </w:rPr>
+        <w:t>/!\</w:t>
+      </w:r>
+      <w:r>
+        <w:rPr>
+          <w:b/>
+          <w:sz w:val="20"/>
+          <w:szCs w:val="20"/>
+        </w:rPr>
+        <w:t xml:space="preserve"> Attention</w:t>
+      </w:r>
+      <w:r>
+        <w:rPr>
+          <w:sz w:val="20"/>
+          <w:szCs w:val="20"/>
+        </w:rPr>
+        <w:t> : Avec cette méthode le service est exécuté après un évènement peu importe l’entité, il faut donc tester le type de l’entité si on ne veut pas effectuer une action commune à toutes nos entités.</w:t>
+      </w:r>
+    </w:p>
+    <w:p>
+      <w:pPr>
+        <w:pStyle w:val="Sansinterligne"/>
+        <w:jc w:val="both"/>
+        <w:rPr>
+          <w:sz w:val="20"/>
+          <w:szCs w:val="20"/>
+        </w:rPr>
+      </w:pPr>
+      <w:r>
+        <w:rPr>
+          <w:b/>
+          <w:sz w:val="20"/>
+          <w:szCs w:val="20"/>
+          <w:u w:val="single"/>
+        </w:rPr>
+        <w:t>/!\</w:t>
+      </w:r>
+      <w:r>
+        <w:rPr>
+          <w:b/>
+          <w:sz w:val="20"/>
+          <w:szCs w:val="20"/>
+        </w:rPr>
+        <w:t xml:space="preserve"> Attention</w:t>
+      </w:r>
+      <w:r>
+        <w:rPr>
+          <w:sz w:val="20"/>
+          <w:szCs w:val="20"/>
+        </w:rPr>
+        <w:t xml:space="preserve"> : </w:t>
+      </w:r>
+      <w:r>
+        <w:rPr>
+          <w:sz w:val="20"/>
+          <w:szCs w:val="20"/>
+        </w:rPr>
+        <w:t>La méthode crée dans le service doit porter le même nom que l’évènement (</w:t>
+      </w:r>
+      <w:proofErr w:type="spellStart"/>
+      <w:r>
+        <w:rPr>
+          <w:sz w:val="20"/>
+          <w:szCs w:val="20"/>
+        </w:rPr>
+        <w:t>postPersist</w:t>
+      </w:r>
+      <w:proofErr w:type="spellEnd"/>
+      <w:r>
+        <w:rPr>
+          <w:sz w:val="20"/>
+          <w:szCs w:val="20"/>
+        </w:rPr>
+        <w:t xml:space="preserve">, </w:t>
+      </w:r>
+      <w:proofErr w:type="spellStart"/>
+      <w:r>
+        <w:rPr>
+          <w:sz w:val="20"/>
+          <w:szCs w:val="20"/>
+        </w:rPr>
+        <w:t>preUpdate</w:t>
+      </w:r>
+      <w:proofErr w:type="spellEnd"/>
+      <w:r>
+        <w:rPr>
+          <w:sz w:val="20"/>
+          <w:szCs w:val="20"/>
+        </w:rPr>
+        <w:t>, etc…).</w:t>
+      </w:r>
+    </w:p>
+    <w:p>
+      <w:pPr>
+        <w:pStyle w:val="Sansinterligne"/>
+        <w:jc w:val="both"/>
+        <w:rPr>
+          <w:sz w:val="20"/>
+          <w:szCs w:val="20"/>
+        </w:rPr>
+      </w:pPr>
+    </w:p>
+    <w:p>
+      <w:pPr>
+        <w:pStyle w:val="Sansinterligne"/>
+        <w:jc w:val="both"/>
+        <w:rPr>
+          <w:sz w:val="20"/>
+          <w:szCs w:val="20"/>
+        </w:rPr>
+      </w:pPr>
+    </w:p>
+    <w:p>
+      <w:pPr>
+        <w:pStyle w:val="Sansinterligne"/>
+        <w:jc w:val="both"/>
+        <w:rPr>
+          <w:szCs w:val="20"/>
+          <w:u w:val="single"/>
+        </w:rPr>
+      </w:pPr>
+      <w:r>
+        <w:rPr>
+          <w:szCs w:val="20"/>
+          <w:u w:val="single"/>
+        </w:rPr>
+        <w:t>Les extensions </w:t>
+      </w:r>
+      <w:r>
+        <w:rPr>
+          <w:szCs w:val="20"/>
+          <w:u w:val="single"/>
+        </w:rPr>
+        <w:t xml:space="preserve">Doctrine </w:t>
+      </w:r>
+      <w:r>
+        <w:rPr>
+          <w:szCs w:val="20"/>
+          <w:u w:val="single"/>
+        </w:rPr>
+        <w:t>:</w:t>
+      </w:r>
+    </w:p>
+    <w:p>
+      <w:pPr>
+        <w:pStyle w:val="Sansinterligne"/>
+        <w:jc w:val="both"/>
+        <w:rPr>
+          <w:sz w:val="20"/>
+          <w:szCs w:val="20"/>
+        </w:rPr>
+      </w:pPr>
+    </w:p>
+    <w:p>
+      <w:pPr>
+        <w:pStyle w:val="Sansinterligne"/>
+        <w:numPr>
+          <w:ilvl w:val="0"/>
+          <w:numId w:val="1"/>
+        </w:numPr>
+        <w:jc w:val="both"/>
+        <w:rPr>
+          <w:sz w:val="20"/>
+          <w:szCs w:val="20"/>
+        </w:rPr>
+      </w:pPr>
+      <w:r>
+        <w:rPr>
+          <w:sz w:val="20"/>
+          <w:szCs w:val="20"/>
+        </w:rPr>
+        <w:t>Symfony disposant d’une large communauté, de nombreuses extensions existent déjà permettant de faire bon nombre de tâches liées aux entités.</w:t>
+      </w:r>
+    </w:p>
+    <w:p>
+      <w:pPr>
+        <w:pStyle w:val="Sansinterligne"/>
+        <w:jc w:val="both"/>
+        <w:rPr>
+          <w:sz w:val="20"/>
+          <w:szCs w:val="20"/>
+        </w:rPr>
+      </w:pPr>
+    </w:p>
+    <w:p>
+      <w:pPr>
+        <w:pStyle w:val="Sansinterligne"/>
+        <w:numPr>
+          <w:ilvl w:val="0"/>
+          <w:numId w:val="1"/>
+        </w:numPr>
+        <w:jc w:val="both"/>
+        <w:rPr>
+          <w:sz w:val="20"/>
+          <w:szCs w:val="20"/>
+        </w:rPr>
+      </w:pPr>
+      <w:proofErr w:type="spellStart"/>
+      <w:r>
+        <w:rPr>
+          <w:sz w:val="20"/>
+          <w:szCs w:val="20"/>
+        </w:rPr>
+        <w:t>StofDoctrineExtensionBundle</w:t>
+      </w:r>
+      <w:proofErr w:type="spellEnd"/>
+      <w:r>
+        <w:rPr>
+          <w:sz w:val="20"/>
+          <w:szCs w:val="20"/>
+        </w:rPr>
+        <w:t xml:space="preserve"> intègre déjà différentes extensions </w:t>
+      </w:r>
+      <w:proofErr w:type="spellStart"/>
+      <w:r>
+        <w:rPr>
+          <w:sz w:val="20"/>
+          <w:szCs w:val="20"/>
+        </w:rPr>
+        <w:t>Donctrine</w:t>
+      </w:r>
+      <w:proofErr w:type="spellEnd"/>
+      <w:r>
+        <w:rPr>
+          <w:sz w:val="20"/>
+          <w:szCs w:val="20"/>
+        </w:rPr>
+        <w:t xml:space="preserve"> bien </w:t>
+      </w:r>
+      <w:proofErr w:type="spellStart"/>
+      <w:r>
+        <w:rPr>
+          <w:sz w:val="20"/>
+          <w:szCs w:val="20"/>
+        </w:rPr>
+        <w:t>utilies</w:t>
+      </w:r>
+      <w:proofErr w:type="spellEnd"/>
+      <w:r>
+        <w:rPr>
+          <w:sz w:val="20"/>
+          <w:szCs w:val="20"/>
+        </w:rPr>
+        <w:t xml:space="preserve">. Pour l’installer il faut modifier le fichier </w:t>
+      </w:r>
+      <w:proofErr w:type="spellStart"/>
+      <w:r>
+        <w:rPr>
+          <w:sz w:val="20"/>
+          <w:szCs w:val="20"/>
+        </w:rPr>
+        <w:t>composer.json</w:t>
+      </w:r>
+      <w:proofErr w:type="spellEnd"/>
+      <w:r>
+        <w:rPr>
+          <w:sz w:val="20"/>
+          <w:szCs w:val="20"/>
+        </w:rPr>
+        <w:t xml:space="preserve"> avant d’</w:t>
+      </w:r>
+      <w:proofErr w:type="spellStart"/>
+      <w:r>
+        <w:rPr>
+          <w:sz w:val="20"/>
+          <w:szCs w:val="20"/>
+        </w:rPr>
+        <w:t>executer</w:t>
+      </w:r>
+      <w:proofErr w:type="spellEnd"/>
+      <w:r>
+        <w:rPr>
+          <w:sz w:val="20"/>
+          <w:szCs w:val="20"/>
+        </w:rPr>
+        <w:t xml:space="preserve"> un composer update.</w:t>
       </w:r>
       <w:bookmarkStart w:id="0" w:name="_GoBack"/>
       <w:bookmarkEnd w:id="0"/>
@@ -4082,39 +4686,7 @@
           <w:sz w:val="20"/>
           <w:szCs w:val="20"/>
         </w:rPr>
-        <w:t xml:space="preserve"> crée dans le service doit porter le même nom que l’évènement (</w:t>
-      </w:r>
-      <w:proofErr w:type="spellStart"/>
-      <w:r>
-        <w:rPr>
-          <w:sz w:val="20"/>
-          <w:szCs w:val="20"/>
-        </w:rPr>
-        <w:t>postPersist</w:t>
-      </w:r>
-      <w:proofErr w:type="spellEnd"/>
-      <w:r>
-        <w:rPr>
-          <w:sz w:val="20"/>
-          <w:szCs w:val="20"/>
-        </w:rPr>
-        <w:t xml:space="preserve">, </w:t>
-      </w:r>
-      <w:proofErr w:type="spellStart"/>
-      <w:r>
-        <w:rPr>
-          <w:sz w:val="20"/>
-          <w:szCs w:val="20"/>
-        </w:rPr>
-        <w:t>preUpdate</w:t>
-      </w:r>
-      <w:proofErr w:type="spellEnd"/>
-      <w:r>
-        <w:rPr>
-          <w:sz w:val="20"/>
-          <w:szCs w:val="20"/>
-        </w:rPr>
-        <w:t>, etc…).</w:t>
+        <w:t xml:space="preserve"> </w:t>
       </w:r>
     </w:p>
     <w:sectPr>
@@ -4332,6 +4904,118 @@
     </w:lvl>
   </w:abstractNum>
   <w:abstractNum w:abstractNumId="2">
+    <w:nsid w:val="1C6469FB"/>
+    <w:multiLevelType w:val="hybridMultilevel"/>
+    <w:tmpl w:val="C0FE8C50"/>
+    <w:lvl w:ilvl="0" w:tplc="84B21A6A">
+      <w:numFmt w:val="bullet"/>
+      <w:lvlText w:val=""/>
+      <w:lvlJc w:val="left"/>
+      <w:pPr>
+        <w:ind w:left="720" w:hanging="360"/>
+      </w:pPr>
+      <w:rPr>
+        <w:rFonts w:ascii="Symbol" w:eastAsiaTheme="minorHAnsi" w:hAnsi="Symbol" w:cstheme="minorBidi" w:hint="default"/>
+      </w:rPr>
+    </w:lvl>
+    <w:lvl w:ilvl="1" w:tplc="040C0003" w:tentative="1">
+      <w:start w:val="1"/>
+      <w:numFmt w:val="bullet"/>
+      <w:lvlText w:val="o"/>
+      <w:lvlJc w:val="left"/>
+      <w:pPr>
+        <w:ind w:left="1440" w:hanging="360"/>
+      </w:pPr>
+      <w:rPr>
+        <w:rFonts w:ascii="Courier New" w:hAnsi="Courier New" w:cs="Courier New" w:hint="default"/>
+      </w:rPr>
+    </w:lvl>
+    <w:lvl w:ilvl="2" w:tplc="040C0005" w:tentative="1">
+      <w:start w:val="1"/>
+      <w:numFmt w:val="bullet"/>
+      <w:lvlText w:val=""/>
+      <w:lvlJc w:val="left"/>
+      <w:pPr>
+        <w:ind w:left="2160" w:hanging="360"/>
+      </w:pPr>
+      <w:rPr>
+        <w:rFonts w:ascii="Wingdings" w:hAnsi="Wingdings" w:hint="default"/>
+      </w:rPr>
+    </w:lvl>
+    <w:lvl w:ilvl="3" w:tplc="040C0001" w:tentative="1">
+      <w:start w:val="1"/>
+      <w:numFmt w:val="bullet"/>
+      <w:lvlText w:val=""/>
+      <w:lvlJc w:val="left"/>
+      <w:pPr>
+        <w:ind w:left="2880" w:hanging="360"/>
+      </w:pPr>
+      <w:rPr>
+        <w:rFonts w:ascii="Symbol" w:hAnsi="Symbol" w:hint="default"/>
+      </w:rPr>
+    </w:lvl>
+    <w:lvl w:ilvl="4" w:tplc="040C0003" w:tentative="1">
+      <w:start w:val="1"/>
+      <w:numFmt w:val="bullet"/>
+      <w:lvlText w:val="o"/>
+      <w:lvlJc w:val="left"/>
+      <w:pPr>
+        <w:ind w:left="3600" w:hanging="360"/>
+      </w:pPr>
+      <w:rPr>
+        <w:rFonts w:ascii="Courier New" w:hAnsi="Courier New" w:cs="Courier New" w:hint="default"/>
+      </w:rPr>
+    </w:lvl>
+    <w:lvl w:ilvl="5" w:tplc="040C0005" w:tentative="1">
+      <w:start w:val="1"/>
+      <w:numFmt w:val="bullet"/>
+      <w:lvlText w:val=""/>
+      <w:lvlJc w:val="left"/>
+      <w:pPr>
+        <w:ind w:left="4320" w:hanging="360"/>
+      </w:pPr>
+      <w:rPr>
+        <w:rFonts w:ascii="Wingdings" w:hAnsi="Wingdings" w:hint="default"/>
+      </w:rPr>
+    </w:lvl>
+    <w:lvl w:ilvl="6" w:tplc="040C0001" w:tentative="1">
+      <w:start w:val="1"/>
+      <w:numFmt w:val="bullet"/>
+      <w:lvlText w:val=""/>
+      <w:lvlJc w:val="left"/>
+      <w:pPr>
+        <w:ind w:left="5040" w:hanging="360"/>
+      </w:pPr>
+      <w:rPr>
+        <w:rFonts w:ascii="Symbol" w:hAnsi="Symbol" w:hint="default"/>
+      </w:rPr>
+    </w:lvl>
+    <w:lvl w:ilvl="7" w:tplc="040C0003" w:tentative="1">
+      <w:start w:val="1"/>
+      <w:numFmt w:val="bullet"/>
+      <w:lvlText w:val="o"/>
+      <w:lvlJc w:val="left"/>
+      <w:pPr>
+        <w:ind w:left="5760" w:hanging="360"/>
+      </w:pPr>
+      <w:rPr>
+        <w:rFonts w:ascii="Courier New" w:hAnsi="Courier New" w:cs="Courier New" w:hint="default"/>
+      </w:rPr>
+    </w:lvl>
+    <w:lvl w:ilvl="8" w:tplc="040C0005" w:tentative="1">
+      <w:start w:val="1"/>
+      <w:numFmt w:val="bullet"/>
+      <w:lvlText w:val=""/>
+      <w:lvlJc w:val="left"/>
+      <w:pPr>
+        <w:ind w:left="6480" w:hanging="360"/>
+      </w:pPr>
+      <w:rPr>
+        <w:rFonts w:ascii="Wingdings" w:hAnsi="Wingdings" w:hint="default"/>
+      </w:rPr>
+    </w:lvl>
+  </w:abstractNum>
+  <w:abstractNum w:abstractNumId="3">
     <w:nsid w:val="20A20D80"/>
     <w:multiLevelType w:val="hybridMultilevel"/>
     <w:tmpl w:val="EB5CC8C2"/>
@@ -4420,7 +5104,7 @@
       </w:pPr>
     </w:lvl>
   </w:abstractNum>
-  <w:abstractNum w:abstractNumId="3">
+  <w:abstractNum w:abstractNumId="4">
     <w:nsid w:val="2E233333"/>
     <w:multiLevelType w:val="hybridMultilevel"/>
     <w:tmpl w:val="39802C64"/>
@@ -4516,10 +5200,13 @@
     <w:abstractNumId w:val="0"/>
   </w:num>
   <w:num w:numId="3">
-    <w:abstractNumId w:val="2"/>
+    <w:abstractNumId w:val="3"/>
   </w:num>
   <w:num w:numId="4">
-    <w:abstractNumId w:val="3"/>
+    <w:abstractNumId w:val="4"/>
+  </w:num>
+  <w:num w:numId="5">
+    <w:abstractNumId w:val="2"/>
   </w:num>
 </w:numbering>
 </file>

</xml_diff>